<commit_message>
All the files from Session 1 and until the 9 of February from Session 2
</commit_message>
<xml_diff>
--- a/algstudent/Lab0/lab0.UO293693.docx
+++ b/algstudent/Lab0/lab0.UO293693.docx
@@ -6,6 +6,7 @@
       <w:pPr>
         <w:pStyle w:val="TituloApartado1"/>
         <w:rPr>
+          <w:color w:val="auto"/>
           <w:lang w:val="en-US"/>
         </w:rPr>
       </w:pPr>
@@ -13,6 +14,7 @@
       <w:r>
         <w:rPr>
           <w:noProof/>
+          <w:color w:val="auto"/>
         </w:rPr>
         <w:drawing>
           <wp:anchor distT="0" distB="0" distL="114300" distR="114300" simplePos="0" relativeHeight="251659264" behindDoc="1" locked="0" layoutInCell="1" allowOverlap="1" wp14:anchorId="2C35120E" wp14:editId="404D5A41">
@@ -80,9 +82,10 @@
       <w:r>
         <w:rPr>
           <w:noProof/>
+          <w:color w:val="auto"/>
         </w:rPr>
         <w:drawing>
-          <wp:anchor distT="0" distB="0" distL="114300" distR="114300" simplePos="0" relativeHeight="251658240" behindDoc="1" locked="0" layoutInCell="1" allowOverlap="1" wp14:anchorId="21AFEC7D" wp14:editId="24856095">
+          <wp:anchor distT="0" distB="0" distL="114300" distR="114300" simplePos="0" relativeHeight="251658240" behindDoc="1" locked="0" layoutInCell="1" allowOverlap="1" wp14:anchorId="21AFEC7D" wp14:editId="243B9F2A">
             <wp:simplePos x="0" y="0"/>
             <wp:positionH relativeFrom="column">
               <wp:posOffset>5049520</wp:posOffset>
@@ -147,30 +150,35 @@
       <w:bookmarkEnd w:id="0"/>
       <w:r>
         <w:rPr>
+          <w:color w:val="auto"/>
           <w:lang w:val="en-US"/>
         </w:rPr>
         <w:t>Activity</w:t>
       </w:r>
       <w:r>
         <w:rPr>
+          <w:color w:val="auto"/>
           <w:lang w:val="en-US"/>
         </w:rPr>
         <w:t xml:space="preserve"> </w:t>
       </w:r>
       <w:r>
         <w:rPr>
+          <w:color w:val="auto"/>
           <w:lang w:val="en-US"/>
         </w:rPr>
         <w:t>2</w:t>
       </w:r>
       <w:r>
         <w:rPr>
+          <w:color w:val="auto"/>
           <w:lang w:val="en-US"/>
         </w:rPr>
         <w:t xml:space="preserve">. </w:t>
       </w:r>
       <w:r>
         <w:rPr>
+          <w:color w:val="auto"/>
           <w:lang w:val="en-US"/>
         </w:rPr>
         <w:t>Factor 1: problem size</w:t>
@@ -179,11 +187,13 @@
     <w:p>
       <w:pPr>
         <w:rPr>
+          <w:color w:val="auto"/>
           <w:lang w:val="en-US"/>
         </w:rPr>
       </w:pPr>
       <w:r>
         <w:rPr>
+          <w:color w:val="auto"/>
           <w:lang w:val="en-US"/>
         </w:rPr>
         <w:t>RAM: 8 GB</w:t>
@@ -192,11 +202,13 @@
     <w:p>
       <w:pPr>
         <w:rPr>
+          <w:color w:val="auto"/>
           <w:lang w:val="en-US"/>
         </w:rPr>
       </w:pPr>
       <w:r>
         <w:rPr>
+          <w:color w:val="auto"/>
           <w:lang w:val="en-US"/>
         </w:rPr>
         <w:t>CPU: Intel Core i7-4790 3.6 GHz</w:t>
@@ -221,11 +233,13 @@
             <w:pPr>
               <w:jc w:val="center"/>
               <w:rPr>
-                <w:lang w:val="en-US"/>
-              </w:rPr>
-            </w:pPr>
-            <w:r>
-              <w:rPr>
+                <w:color w:val="auto"/>
+                <w:lang w:val="en-US"/>
+              </w:rPr>
+            </w:pPr>
+            <w:r>
+              <w:rPr>
+                <w:color w:val="auto"/>
                 <w:lang w:val="en-US"/>
               </w:rPr>
               <w:t>N</w:t>
@@ -240,11 +254,13 @@
             <w:pPr>
               <w:jc w:val="center"/>
               <w:rPr>
-                <w:lang w:val="en-US"/>
-              </w:rPr>
-            </w:pPr>
-            <w:r>
-              <w:rPr>
+                <w:color w:val="auto"/>
+                <w:lang w:val="en-US"/>
+              </w:rPr>
+            </w:pPr>
+            <w:r>
+              <w:rPr>
+                <w:color w:val="auto"/>
                 <w:lang w:val="en-US"/>
               </w:rPr>
               <w:t>Time</w:t>
@@ -262,13 +278,14 @@
             <w:pPr>
               <w:jc w:val="center"/>
               <w:rPr>
-                <w:lang w:val="en-US"/>
-              </w:rPr>
-            </w:pPr>
-            <w:r>
-              <w:rPr>
-                <w:rFonts w:cs="Calibri"/>
-                <w:color w:val="000000"/>
+                <w:color w:val="auto"/>
+                <w:lang w:val="en-US"/>
+              </w:rPr>
+            </w:pPr>
+            <w:r>
+              <w:rPr>
+                <w:rFonts w:cs="Calibri"/>
+                <w:color w:val="auto"/>
                 <w:sz w:val="22"/>
                 <w:szCs w:val="22"/>
               </w:rPr>
@@ -285,13 +302,14 @@
             <w:pPr>
               <w:jc w:val="center"/>
               <w:rPr>
-                <w:lang w:val="en-US"/>
-              </w:rPr>
-            </w:pPr>
-            <w:r>
-              <w:rPr>
-                <w:rFonts w:cs="Calibri"/>
-                <w:color w:val="000000"/>
+                <w:color w:val="auto"/>
+                <w:lang w:val="en-US"/>
+              </w:rPr>
+            </w:pPr>
+            <w:r>
+              <w:rPr>
+                <w:rFonts w:cs="Calibri"/>
+                <w:color w:val="auto"/>
                 <w:sz w:val="22"/>
                 <w:szCs w:val="22"/>
               </w:rPr>
@@ -310,13 +328,14 @@
             <w:pPr>
               <w:jc w:val="center"/>
               <w:rPr>
-                <w:lang w:val="en-US"/>
-              </w:rPr>
-            </w:pPr>
-            <w:r>
-              <w:rPr>
-                <w:rFonts w:cs="Calibri"/>
-                <w:color w:val="000000"/>
+                <w:color w:val="auto"/>
+                <w:lang w:val="en-US"/>
+              </w:rPr>
+            </w:pPr>
+            <w:r>
+              <w:rPr>
+                <w:rFonts w:cs="Calibri"/>
+                <w:color w:val="auto"/>
                 <w:sz w:val="22"/>
                 <w:szCs w:val="22"/>
               </w:rPr>
@@ -333,13 +352,14 @@
             <w:pPr>
               <w:jc w:val="center"/>
               <w:rPr>
-                <w:lang w:val="en-US"/>
-              </w:rPr>
-            </w:pPr>
-            <w:r>
-              <w:rPr>
-                <w:rFonts w:cs="Calibri"/>
-                <w:color w:val="000000"/>
+                <w:color w:val="auto"/>
+                <w:lang w:val="en-US"/>
+              </w:rPr>
+            </w:pPr>
+            <w:r>
+              <w:rPr>
+                <w:rFonts w:cs="Calibri"/>
+                <w:color w:val="auto"/>
                 <w:sz w:val="22"/>
                 <w:szCs w:val="22"/>
               </w:rPr>
@@ -358,13 +378,14 @@
             <w:pPr>
               <w:jc w:val="center"/>
               <w:rPr>
-                <w:lang w:val="en-US"/>
-              </w:rPr>
-            </w:pPr>
-            <w:r>
-              <w:rPr>
-                <w:rFonts w:cs="Calibri"/>
-                <w:color w:val="000000"/>
+                <w:color w:val="auto"/>
+                <w:lang w:val="en-US"/>
+              </w:rPr>
+            </w:pPr>
+            <w:r>
+              <w:rPr>
+                <w:rFonts w:cs="Calibri"/>
+                <w:color w:val="auto"/>
                 <w:sz w:val="22"/>
                 <w:szCs w:val="22"/>
               </w:rPr>
@@ -381,13 +402,14 @@
             <w:pPr>
               <w:jc w:val="center"/>
               <w:rPr>
-                <w:lang w:val="en-US"/>
-              </w:rPr>
-            </w:pPr>
-            <w:r>
-              <w:rPr>
-                <w:rFonts w:cs="Calibri"/>
-                <w:color w:val="000000"/>
+                <w:color w:val="auto"/>
+                <w:lang w:val="en-US"/>
+              </w:rPr>
+            </w:pPr>
+            <w:r>
+              <w:rPr>
+                <w:rFonts w:cs="Calibri"/>
+                <w:color w:val="auto"/>
                 <w:sz w:val="22"/>
                 <w:szCs w:val="22"/>
               </w:rPr>
@@ -406,13 +428,14 @@
             <w:pPr>
               <w:jc w:val="center"/>
               <w:rPr>
-                <w:lang w:val="en-US"/>
-              </w:rPr>
-            </w:pPr>
-            <w:r>
-              <w:rPr>
-                <w:rFonts w:cs="Calibri"/>
-                <w:color w:val="000000"/>
+                <w:color w:val="auto"/>
+                <w:lang w:val="en-US"/>
+              </w:rPr>
+            </w:pPr>
+            <w:r>
+              <w:rPr>
+                <w:rFonts w:cs="Calibri"/>
+                <w:color w:val="auto"/>
                 <w:sz w:val="22"/>
                 <w:szCs w:val="22"/>
               </w:rPr>
@@ -429,20 +452,19 @@
             <w:pPr>
               <w:jc w:val="center"/>
               <w:rPr>
-                <w:lang w:val="en-US"/>
-              </w:rPr>
-            </w:pPr>
-            <w:proofErr w:type="spellStart"/>
-            <w:r>
-              <w:rPr>
-                <w:rFonts w:cs="Calibri"/>
-                <w:color w:val="000000"/>
+                <w:color w:val="auto"/>
+                <w:lang w:val="en-US"/>
+              </w:rPr>
+            </w:pPr>
+            <w:r>
+              <w:rPr>
+                <w:rFonts w:cs="Calibri"/>
+                <w:color w:val="auto"/>
                 <w:sz w:val="22"/>
                 <w:szCs w:val="22"/>
               </w:rPr>
               <w:t>OoT</w:t>
             </w:r>
-            <w:proofErr w:type="spellEnd"/>
           </w:p>
         </w:tc>
       </w:tr>
@@ -456,13 +478,14 @@
             <w:pPr>
               <w:jc w:val="center"/>
               <w:rPr>
-                <w:lang w:val="en-US"/>
-              </w:rPr>
-            </w:pPr>
-            <w:r>
-              <w:rPr>
-                <w:rFonts w:cs="Calibri"/>
-                <w:color w:val="000000"/>
+                <w:color w:val="auto"/>
+                <w:lang w:val="en-US"/>
+              </w:rPr>
+            </w:pPr>
+            <w:r>
+              <w:rPr>
+                <w:rFonts w:cs="Calibri"/>
+                <w:color w:val="auto"/>
                 <w:sz w:val="22"/>
                 <w:szCs w:val="22"/>
               </w:rPr>
@@ -479,20 +502,19 @@
             <w:pPr>
               <w:jc w:val="center"/>
               <w:rPr>
-                <w:lang w:val="en-US"/>
-              </w:rPr>
-            </w:pPr>
-            <w:proofErr w:type="spellStart"/>
-            <w:r>
-              <w:rPr>
-                <w:rFonts w:cs="Calibri"/>
-                <w:color w:val="000000"/>
+                <w:color w:val="auto"/>
+                <w:lang w:val="en-US"/>
+              </w:rPr>
+            </w:pPr>
+            <w:r>
+              <w:rPr>
+                <w:rFonts w:cs="Calibri"/>
+                <w:color w:val="auto"/>
                 <w:sz w:val="22"/>
                 <w:szCs w:val="22"/>
               </w:rPr>
               <w:t>OoT</w:t>
             </w:r>
-            <w:proofErr w:type="spellEnd"/>
           </w:p>
         </w:tc>
       </w:tr>
@@ -506,13 +528,14 @@
             <w:pPr>
               <w:jc w:val="center"/>
               <w:rPr>
-                <w:lang w:val="en-US"/>
-              </w:rPr>
-            </w:pPr>
-            <w:r>
-              <w:rPr>
-                <w:rFonts w:cs="Calibri"/>
-                <w:color w:val="000000"/>
+                <w:color w:val="auto"/>
+                <w:lang w:val="en-US"/>
+              </w:rPr>
+            </w:pPr>
+            <w:r>
+              <w:rPr>
+                <w:rFonts w:cs="Calibri"/>
+                <w:color w:val="auto"/>
                 <w:sz w:val="22"/>
                 <w:szCs w:val="22"/>
               </w:rPr>
@@ -529,20 +552,19 @@
             <w:pPr>
               <w:jc w:val="center"/>
               <w:rPr>
-                <w:lang w:val="en-US"/>
-              </w:rPr>
-            </w:pPr>
-            <w:proofErr w:type="spellStart"/>
-            <w:r>
-              <w:rPr>
-                <w:rFonts w:cs="Calibri"/>
-                <w:color w:val="000000"/>
+                <w:color w:val="auto"/>
+                <w:lang w:val="en-US"/>
+              </w:rPr>
+            </w:pPr>
+            <w:r>
+              <w:rPr>
+                <w:rFonts w:cs="Calibri"/>
+                <w:color w:val="auto"/>
                 <w:sz w:val="22"/>
                 <w:szCs w:val="22"/>
               </w:rPr>
               <w:t>OoT</w:t>
             </w:r>
-            <w:proofErr w:type="spellEnd"/>
           </w:p>
         </w:tc>
       </w:tr>
@@ -556,13 +578,14 @@
             <w:pPr>
               <w:jc w:val="center"/>
               <w:rPr>
-                <w:lang w:val="en-US"/>
-              </w:rPr>
-            </w:pPr>
-            <w:r>
-              <w:rPr>
-                <w:rFonts w:cs="Calibri"/>
-                <w:color w:val="000000"/>
+                <w:color w:val="auto"/>
+                <w:lang w:val="en-US"/>
+              </w:rPr>
+            </w:pPr>
+            <w:r>
+              <w:rPr>
+                <w:rFonts w:cs="Calibri"/>
+                <w:color w:val="auto"/>
                 <w:sz w:val="22"/>
                 <w:szCs w:val="22"/>
               </w:rPr>
@@ -579,20 +602,19 @@
             <w:pPr>
               <w:jc w:val="center"/>
               <w:rPr>
-                <w:lang w:val="en-US"/>
-              </w:rPr>
-            </w:pPr>
-            <w:proofErr w:type="spellStart"/>
-            <w:r>
-              <w:rPr>
-                <w:rFonts w:cs="Calibri"/>
-                <w:color w:val="000000"/>
+                <w:color w:val="auto"/>
+                <w:lang w:val="en-US"/>
+              </w:rPr>
+            </w:pPr>
+            <w:r>
+              <w:rPr>
+                <w:rFonts w:cs="Calibri"/>
+                <w:color w:val="auto"/>
                 <w:sz w:val="22"/>
                 <w:szCs w:val="22"/>
               </w:rPr>
               <w:t>OoT</w:t>
             </w:r>
-            <w:proofErr w:type="spellEnd"/>
           </w:p>
         </w:tc>
       </w:tr>
@@ -601,35 +623,34 @@
       <w:pPr>
         <w:pStyle w:val="TituloApartado1"/>
         <w:rPr>
+          <w:color w:val="auto"/>
           <w:lang w:val="en-GB"/>
         </w:rPr>
       </w:pPr>
       <w:r>
         <w:rPr>
+          <w:color w:val="auto"/>
           <w:lang w:val="en-US"/>
         </w:rPr>
-        <w:t>Activity</w:t>
+        <w:t xml:space="preserve">Activity </w:t>
       </w:r>
       <w:r>
         <w:rPr>
-          <w:lang w:val="en-US"/>
-        </w:rPr>
-        <w:t xml:space="preserve"> </w:t>
-      </w:r>
-      <w:r>
-        <w:rPr>
+          <w:color w:val="auto"/>
           <w:lang w:val="en-US"/>
         </w:rPr>
         <w:t>3</w:t>
       </w:r>
       <w:r>
         <w:rPr>
+          <w:color w:val="auto"/>
           <w:lang w:val="en-US"/>
         </w:rPr>
         <w:t xml:space="preserve">. </w:t>
       </w:r>
       <w:r>
         <w:rPr>
+          <w:color w:val="auto"/>
           <w:lang w:val="en-GB"/>
         </w:rPr>
         <w:t>Factor 2: computer performance</w:t>
@@ -638,11 +659,13 @@
     <w:p>
       <w:pPr>
         <w:rPr>
+          <w:color w:val="auto"/>
           <w:lang w:val="en-US"/>
         </w:rPr>
       </w:pPr>
       <w:r>
         <w:rPr>
+          <w:color w:val="auto"/>
           <w:lang w:val="en-US"/>
         </w:rPr>
         <w:t>RAM: 8 GB</w:t>
@@ -651,11 +674,13 @@
     <w:p>
       <w:pPr>
         <w:rPr>
+          <w:color w:val="auto"/>
           <w:lang w:val="en-US"/>
         </w:rPr>
       </w:pPr>
       <w:r>
         <w:rPr>
+          <w:color w:val="auto"/>
           <w:lang w:val="en-US"/>
         </w:rPr>
         <w:t>CPU: Intel Core i7-4790 3.6 GHz</w:t>
@@ -680,11 +705,13 @@
             <w:pPr>
               <w:jc w:val="center"/>
               <w:rPr>
-                <w:lang w:val="en-US"/>
-              </w:rPr>
-            </w:pPr>
-            <w:r>
-              <w:rPr>
+                <w:color w:val="auto"/>
+                <w:lang w:val="en-US"/>
+              </w:rPr>
+            </w:pPr>
+            <w:r>
+              <w:rPr>
+                <w:color w:val="auto"/>
                 <w:lang w:val="en-US"/>
               </w:rPr>
               <w:t>N</w:t>
@@ -699,11 +726,13 @@
             <w:pPr>
               <w:jc w:val="center"/>
               <w:rPr>
-                <w:lang w:val="en-US"/>
-              </w:rPr>
-            </w:pPr>
-            <w:r>
-              <w:rPr>
+                <w:color w:val="auto"/>
+                <w:lang w:val="en-US"/>
+              </w:rPr>
+            </w:pPr>
+            <w:r>
+              <w:rPr>
+                <w:color w:val="auto"/>
                 <w:lang w:val="en-US"/>
               </w:rPr>
               <w:t>Time</w:t>
@@ -721,13 +750,14 @@
             <w:pPr>
               <w:jc w:val="center"/>
               <w:rPr>
-                <w:lang w:val="en-US"/>
-              </w:rPr>
-            </w:pPr>
-            <w:r>
-              <w:rPr>
-                <w:rFonts w:cs="Calibri"/>
-                <w:color w:val="000000"/>
+                <w:color w:val="auto"/>
+                <w:lang w:val="en-US"/>
+              </w:rPr>
+            </w:pPr>
+            <w:r>
+              <w:rPr>
+                <w:rFonts w:cs="Calibri"/>
+                <w:color w:val="auto"/>
                 <w:sz w:val="22"/>
                 <w:szCs w:val="22"/>
               </w:rPr>
@@ -744,13 +774,14 @@
             <w:pPr>
               <w:jc w:val="center"/>
               <w:rPr>
-                <w:lang w:val="en-US"/>
-              </w:rPr>
-            </w:pPr>
-            <w:r>
-              <w:rPr>
-                <w:rFonts w:cs="Calibri"/>
-                <w:color w:val="000000"/>
+                <w:color w:val="auto"/>
+                <w:lang w:val="en-US"/>
+              </w:rPr>
+            </w:pPr>
+            <w:r>
+              <w:rPr>
+                <w:rFonts w:cs="Calibri"/>
+                <w:color w:val="auto"/>
                 <w:sz w:val="22"/>
                 <w:szCs w:val="22"/>
               </w:rPr>
@@ -769,13 +800,14 @@
             <w:pPr>
               <w:jc w:val="center"/>
               <w:rPr>
-                <w:lang w:val="en-US"/>
-              </w:rPr>
-            </w:pPr>
-            <w:r>
-              <w:rPr>
-                <w:rFonts w:cs="Calibri"/>
-                <w:color w:val="000000"/>
+                <w:color w:val="auto"/>
+                <w:lang w:val="en-US"/>
+              </w:rPr>
+            </w:pPr>
+            <w:r>
+              <w:rPr>
+                <w:rFonts w:cs="Calibri"/>
+                <w:color w:val="auto"/>
                 <w:sz w:val="22"/>
                 <w:szCs w:val="22"/>
               </w:rPr>
@@ -792,13 +824,14 @@
             <w:pPr>
               <w:jc w:val="center"/>
               <w:rPr>
-                <w:lang w:val="en-US"/>
-              </w:rPr>
-            </w:pPr>
-            <w:r>
-              <w:rPr>
-                <w:rFonts w:cs="Calibri"/>
-                <w:color w:val="000000"/>
+                <w:color w:val="auto"/>
+                <w:lang w:val="en-US"/>
+              </w:rPr>
+            </w:pPr>
+            <w:r>
+              <w:rPr>
+                <w:rFonts w:cs="Calibri"/>
+                <w:color w:val="auto"/>
                 <w:sz w:val="22"/>
                 <w:szCs w:val="22"/>
               </w:rPr>
@@ -817,13 +850,14 @@
             <w:pPr>
               <w:jc w:val="center"/>
               <w:rPr>
-                <w:lang w:val="en-US"/>
-              </w:rPr>
-            </w:pPr>
-            <w:r>
-              <w:rPr>
-                <w:rFonts w:cs="Calibri"/>
-                <w:color w:val="000000"/>
+                <w:color w:val="auto"/>
+                <w:lang w:val="en-US"/>
+              </w:rPr>
+            </w:pPr>
+            <w:r>
+              <w:rPr>
+                <w:rFonts w:cs="Calibri"/>
+                <w:color w:val="auto"/>
                 <w:sz w:val="22"/>
                 <w:szCs w:val="22"/>
               </w:rPr>
@@ -840,13 +874,14 @@
             <w:pPr>
               <w:jc w:val="center"/>
               <w:rPr>
-                <w:lang w:val="en-US"/>
-              </w:rPr>
-            </w:pPr>
-            <w:r>
-              <w:rPr>
-                <w:rFonts w:cs="Calibri"/>
-                <w:color w:val="000000"/>
+                <w:color w:val="auto"/>
+                <w:lang w:val="en-US"/>
+              </w:rPr>
+            </w:pPr>
+            <w:r>
+              <w:rPr>
+                <w:rFonts w:cs="Calibri"/>
+                <w:color w:val="auto"/>
                 <w:sz w:val="22"/>
                 <w:szCs w:val="22"/>
               </w:rPr>
@@ -865,13 +900,14 @@
             <w:pPr>
               <w:jc w:val="center"/>
               <w:rPr>
-                <w:lang w:val="en-US"/>
-              </w:rPr>
-            </w:pPr>
-            <w:r>
-              <w:rPr>
-                <w:rFonts w:cs="Calibri"/>
-                <w:color w:val="000000"/>
+                <w:color w:val="auto"/>
+                <w:lang w:val="en-US"/>
+              </w:rPr>
+            </w:pPr>
+            <w:r>
+              <w:rPr>
+                <w:rFonts w:cs="Calibri"/>
+                <w:color w:val="auto"/>
                 <w:sz w:val="22"/>
                 <w:szCs w:val="22"/>
               </w:rPr>
@@ -888,20 +924,19 @@
             <w:pPr>
               <w:jc w:val="center"/>
               <w:rPr>
-                <w:lang w:val="en-US"/>
-              </w:rPr>
-            </w:pPr>
-            <w:proofErr w:type="spellStart"/>
-            <w:r>
-              <w:rPr>
-                <w:rFonts w:cs="Calibri"/>
-                <w:color w:val="000000"/>
+                <w:color w:val="auto"/>
+                <w:lang w:val="en-US"/>
+              </w:rPr>
+            </w:pPr>
+            <w:r>
+              <w:rPr>
+                <w:rFonts w:cs="Calibri"/>
+                <w:color w:val="auto"/>
                 <w:sz w:val="22"/>
                 <w:szCs w:val="22"/>
               </w:rPr>
               <w:t>OoT</w:t>
             </w:r>
-            <w:proofErr w:type="spellEnd"/>
           </w:p>
         </w:tc>
       </w:tr>
@@ -915,13 +950,14 @@
             <w:pPr>
               <w:jc w:val="center"/>
               <w:rPr>
-                <w:lang w:val="en-US"/>
-              </w:rPr>
-            </w:pPr>
-            <w:r>
-              <w:rPr>
-                <w:rFonts w:cs="Calibri"/>
-                <w:color w:val="000000"/>
+                <w:color w:val="auto"/>
+                <w:lang w:val="en-US"/>
+              </w:rPr>
+            </w:pPr>
+            <w:r>
+              <w:rPr>
+                <w:rFonts w:cs="Calibri"/>
+                <w:color w:val="auto"/>
                 <w:sz w:val="22"/>
                 <w:szCs w:val="22"/>
               </w:rPr>
@@ -938,20 +974,19 @@
             <w:pPr>
               <w:jc w:val="center"/>
               <w:rPr>
-                <w:lang w:val="en-US"/>
-              </w:rPr>
-            </w:pPr>
-            <w:proofErr w:type="spellStart"/>
-            <w:r>
-              <w:rPr>
-                <w:rFonts w:cs="Calibri"/>
-                <w:color w:val="000000"/>
+                <w:color w:val="auto"/>
+                <w:lang w:val="en-US"/>
+              </w:rPr>
+            </w:pPr>
+            <w:r>
+              <w:rPr>
+                <w:rFonts w:cs="Calibri"/>
+                <w:color w:val="auto"/>
                 <w:sz w:val="22"/>
                 <w:szCs w:val="22"/>
               </w:rPr>
               <w:t>OoT</w:t>
             </w:r>
-            <w:proofErr w:type="spellEnd"/>
           </w:p>
         </w:tc>
       </w:tr>
@@ -965,13 +1000,14 @@
             <w:pPr>
               <w:jc w:val="center"/>
               <w:rPr>
-                <w:lang w:val="en-US"/>
-              </w:rPr>
-            </w:pPr>
-            <w:r>
-              <w:rPr>
-                <w:rFonts w:cs="Calibri"/>
-                <w:color w:val="000000"/>
+                <w:color w:val="auto"/>
+                <w:lang w:val="en-US"/>
+              </w:rPr>
+            </w:pPr>
+            <w:r>
+              <w:rPr>
+                <w:rFonts w:cs="Calibri"/>
+                <w:color w:val="auto"/>
                 <w:sz w:val="22"/>
                 <w:szCs w:val="22"/>
               </w:rPr>
@@ -988,20 +1024,19 @@
             <w:pPr>
               <w:jc w:val="center"/>
               <w:rPr>
-                <w:lang w:val="en-US"/>
-              </w:rPr>
-            </w:pPr>
-            <w:proofErr w:type="spellStart"/>
-            <w:r>
-              <w:rPr>
-                <w:rFonts w:cs="Calibri"/>
-                <w:color w:val="000000"/>
+                <w:color w:val="auto"/>
+                <w:lang w:val="en-US"/>
+              </w:rPr>
+            </w:pPr>
+            <w:r>
+              <w:rPr>
+                <w:rFonts w:cs="Calibri"/>
+                <w:color w:val="auto"/>
                 <w:sz w:val="22"/>
                 <w:szCs w:val="22"/>
               </w:rPr>
               <w:t>OoT</w:t>
             </w:r>
-            <w:proofErr w:type="spellEnd"/>
           </w:p>
         </w:tc>
       </w:tr>
@@ -1015,13 +1050,14 @@
             <w:pPr>
               <w:jc w:val="center"/>
               <w:rPr>
-                <w:lang w:val="en-US"/>
-              </w:rPr>
-            </w:pPr>
-            <w:r>
-              <w:rPr>
-                <w:rFonts w:cs="Calibri"/>
-                <w:color w:val="000000"/>
+                <w:color w:val="auto"/>
+                <w:lang w:val="en-US"/>
+              </w:rPr>
+            </w:pPr>
+            <w:r>
+              <w:rPr>
+                <w:rFonts w:cs="Calibri"/>
+                <w:color w:val="auto"/>
                 <w:sz w:val="22"/>
                 <w:szCs w:val="22"/>
               </w:rPr>
@@ -1038,20 +1074,19 @@
             <w:pPr>
               <w:jc w:val="center"/>
               <w:rPr>
-                <w:lang w:val="en-US"/>
-              </w:rPr>
-            </w:pPr>
-            <w:proofErr w:type="spellStart"/>
-            <w:r>
-              <w:rPr>
-                <w:rFonts w:cs="Calibri"/>
-                <w:color w:val="000000"/>
+                <w:color w:val="auto"/>
+                <w:lang w:val="en-US"/>
+              </w:rPr>
+            </w:pPr>
+            <w:r>
+              <w:rPr>
+                <w:rFonts w:cs="Calibri"/>
+                <w:color w:val="auto"/>
                 <w:sz w:val="22"/>
                 <w:szCs w:val="22"/>
               </w:rPr>
               <w:t>OoT</w:t>
             </w:r>
-            <w:proofErr w:type="spellEnd"/>
           </w:p>
         </w:tc>
       </w:tr>
@@ -1059,6 +1094,7 @@
     <w:p>
       <w:pPr>
         <w:rPr>
+          <w:color w:val="auto"/>
           <w:lang w:val="en-US"/>
         </w:rPr>
       </w:pPr>
@@ -1066,6 +1102,7 @@
     <w:p>
       <w:pPr>
         <w:rPr>
+          <w:color w:val="auto"/>
           <w:lang w:val="en-US"/>
         </w:rPr>
       </w:pPr>
@@ -1073,6 +1110,7 @@
     <w:p>
       <w:pPr>
         <w:rPr>
+          <w:color w:val="auto"/>
           <w:lang w:val="en-US"/>
         </w:rPr>
       </w:pPr>
@@ -1080,48 +1118,24 @@
     <w:p>
       <w:pPr>
         <w:pStyle w:val="TituloApartado1"/>
+        <w:rPr>
+          <w:color w:val="auto"/>
+        </w:rPr>
       </w:pPr>
       <w:r>
         <w:rPr>
+          <w:color w:val="auto"/>
           <w:lang w:val="en-US"/>
         </w:rPr>
         <w:lastRenderedPageBreak/>
-        <w:t>Activity</w:t>
+        <w:t xml:space="preserve">Activity 4. </w:t>
       </w:r>
       <w:r>
         <w:rPr>
-          <w:lang w:val="en-US"/>
+          <w:color w:val="auto"/>
         </w:rPr>
-        <w:t xml:space="preserve"> </w:t>
+        <w:t>Factor 3: implementation environment</w:t>
       </w:r>
-      <w:r>
-        <w:rPr>
-          <w:lang w:val="en-US"/>
-        </w:rPr>
-        <w:t>4</w:t>
-      </w:r>
-      <w:r>
-        <w:rPr>
-          <w:lang w:val="en-US"/>
-        </w:rPr>
-        <w:t xml:space="preserve">. </w:t>
-      </w:r>
-      <w:r>
-        <w:t xml:space="preserve">Factor 3: </w:t>
-      </w:r>
-      <w:proofErr w:type="spellStart"/>
-      <w:r>
-        <w:t>implementation</w:t>
-      </w:r>
-      <w:proofErr w:type="spellEnd"/>
-      <w:r>
-        <w:t xml:space="preserve"> </w:t>
-      </w:r>
-      <w:proofErr w:type="spellStart"/>
-      <w:r>
-        <w:t>environment</w:t>
-      </w:r>
-      <w:proofErr w:type="spellEnd"/>
     </w:p>
     <w:tbl>
       <w:tblPr>
@@ -1143,11 +1157,13 @@
             <w:pPr>
               <w:jc w:val="center"/>
               <w:rPr>
-                <w:lang w:val="en-US"/>
-              </w:rPr>
-            </w:pPr>
-            <w:r>
-              <w:rPr>
+                <w:color w:val="auto"/>
+                <w:lang w:val="en-US"/>
+              </w:rPr>
+            </w:pPr>
+            <w:r>
+              <w:rPr>
+                <w:color w:val="auto"/>
                 <w:lang w:val="en-US"/>
               </w:rPr>
               <w:t>N</w:t>
@@ -1162,20 +1178,16 @@
             <w:pPr>
               <w:jc w:val="center"/>
               <w:rPr>
-                <w:lang w:val="en-US"/>
-              </w:rPr>
-            </w:pPr>
-            <w:r>
-              <w:rPr>
-                <w:lang w:val="en-US"/>
-              </w:rPr>
-              <w:t>Time</w:t>
-            </w:r>
-            <w:r>
-              <w:rPr>
-                <w:lang w:val="en-US"/>
-              </w:rPr>
-              <w:t xml:space="preserve"> Java</w:t>
+                <w:color w:val="auto"/>
+                <w:lang w:val="en-US"/>
+              </w:rPr>
+            </w:pPr>
+            <w:r>
+              <w:rPr>
+                <w:color w:val="auto"/>
+                <w:lang w:val="en-US"/>
+              </w:rPr>
+              <w:t>Time Java</w:t>
             </w:r>
           </w:p>
         </w:tc>
@@ -1187,11 +1199,13 @@
             <w:pPr>
               <w:jc w:val="center"/>
               <w:rPr>
-                <w:lang w:val="en-US"/>
-              </w:rPr>
-            </w:pPr>
-            <w:r>
-              <w:rPr>
+                <w:color w:val="auto"/>
+                <w:lang w:val="en-US"/>
+              </w:rPr>
+            </w:pPr>
+            <w:r>
+              <w:rPr>
+                <w:color w:val="auto"/>
                 <w:lang w:val="en-US"/>
               </w:rPr>
               <w:t>Time Python</w:t>
@@ -1209,13 +1223,14 @@
             <w:pPr>
               <w:jc w:val="center"/>
               <w:rPr>
-                <w:lang w:val="en-US"/>
-              </w:rPr>
-            </w:pPr>
-            <w:r>
-              <w:rPr>
-                <w:rFonts w:cs="Calibri"/>
-                <w:color w:val="000000"/>
+                <w:color w:val="auto"/>
+                <w:lang w:val="en-US"/>
+              </w:rPr>
+            </w:pPr>
+            <w:r>
+              <w:rPr>
+                <w:rFonts w:cs="Calibri"/>
+                <w:color w:val="auto"/>
                 <w:sz w:val="22"/>
                 <w:szCs w:val="22"/>
               </w:rPr>
@@ -1232,13 +1247,14 @@
             <w:pPr>
               <w:jc w:val="center"/>
               <w:rPr>
-                <w:lang w:val="en-US"/>
-              </w:rPr>
-            </w:pPr>
-            <w:r>
-              <w:rPr>
-                <w:rFonts w:cs="Calibri"/>
-                <w:color w:val="000000"/>
+                <w:color w:val="auto"/>
+                <w:lang w:val="en-US"/>
+              </w:rPr>
+            </w:pPr>
+            <w:r>
+              <w:rPr>
+                <w:rFonts w:cs="Calibri"/>
+                <w:color w:val="auto"/>
                 <w:sz w:val="22"/>
                 <w:szCs w:val="22"/>
               </w:rPr>
@@ -1256,15 +1272,15 @@
               <w:jc w:val="center"/>
               <w:rPr>
                 <w:rFonts w:cs="Calibri"/>
-                <w:color w:val="000000"/>
-                <w:sz w:val="22"/>
-                <w:szCs w:val="22"/>
-              </w:rPr>
-            </w:pPr>
-            <w:r>
-              <w:rPr>
-                <w:rFonts w:cs="Calibri"/>
-                <w:color w:val="000000"/>
+                <w:color w:val="auto"/>
+                <w:sz w:val="22"/>
+                <w:szCs w:val="22"/>
+              </w:rPr>
+            </w:pPr>
+            <w:r>
+              <w:rPr>
+                <w:rFonts w:cs="Calibri"/>
+                <w:color w:val="auto"/>
                 <w:sz w:val="22"/>
                 <w:szCs w:val="22"/>
               </w:rPr>
@@ -1283,13 +1299,14 @@
             <w:pPr>
               <w:jc w:val="center"/>
               <w:rPr>
-                <w:lang w:val="en-US"/>
-              </w:rPr>
-            </w:pPr>
-            <w:r>
-              <w:rPr>
-                <w:rFonts w:cs="Calibri"/>
-                <w:color w:val="000000"/>
+                <w:color w:val="auto"/>
+                <w:lang w:val="en-US"/>
+              </w:rPr>
+            </w:pPr>
+            <w:r>
+              <w:rPr>
+                <w:rFonts w:cs="Calibri"/>
+                <w:color w:val="auto"/>
                 <w:sz w:val="22"/>
                 <w:szCs w:val="22"/>
               </w:rPr>
@@ -1306,13 +1323,14 @@
             <w:pPr>
               <w:jc w:val="center"/>
               <w:rPr>
-                <w:lang w:val="en-US"/>
-              </w:rPr>
-            </w:pPr>
-            <w:r>
-              <w:rPr>
-                <w:rFonts w:cs="Calibri"/>
-                <w:color w:val="000000"/>
+                <w:color w:val="auto"/>
+                <w:lang w:val="en-US"/>
+              </w:rPr>
+            </w:pPr>
+            <w:r>
+              <w:rPr>
+                <w:rFonts w:cs="Calibri"/>
+                <w:color w:val="auto"/>
                 <w:sz w:val="22"/>
                 <w:szCs w:val="22"/>
               </w:rPr>
@@ -1330,15 +1348,15 @@
               <w:jc w:val="center"/>
               <w:rPr>
                 <w:rFonts w:cs="Calibri"/>
-                <w:color w:val="000000"/>
-                <w:sz w:val="22"/>
-                <w:szCs w:val="22"/>
-              </w:rPr>
-            </w:pPr>
-            <w:r>
-              <w:rPr>
-                <w:rFonts w:cs="Calibri"/>
-                <w:color w:val="000000"/>
+                <w:color w:val="auto"/>
+                <w:sz w:val="22"/>
+                <w:szCs w:val="22"/>
+              </w:rPr>
+            </w:pPr>
+            <w:r>
+              <w:rPr>
+                <w:rFonts w:cs="Calibri"/>
+                <w:color w:val="auto"/>
                 <w:sz w:val="22"/>
                 <w:szCs w:val="22"/>
               </w:rPr>
@@ -1357,13 +1375,14 @@
             <w:pPr>
               <w:jc w:val="center"/>
               <w:rPr>
-                <w:lang w:val="en-US"/>
-              </w:rPr>
-            </w:pPr>
-            <w:r>
-              <w:rPr>
-                <w:rFonts w:cs="Calibri"/>
-                <w:color w:val="000000"/>
+                <w:color w:val="auto"/>
+                <w:lang w:val="en-US"/>
+              </w:rPr>
+            </w:pPr>
+            <w:r>
+              <w:rPr>
+                <w:rFonts w:cs="Calibri"/>
+                <w:color w:val="auto"/>
                 <w:sz w:val="22"/>
                 <w:szCs w:val="22"/>
               </w:rPr>
@@ -1380,13 +1399,14 @@
             <w:pPr>
               <w:jc w:val="center"/>
               <w:rPr>
-                <w:lang w:val="en-US"/>
-              </w:rPr>
-            </w:pPr>
-            <w:r>
-              <w:rPr>
-                <w:rFonts w:cs="Calibri"/>
-                <w:color w:val="000000"/>
+                <w:color w:val="auto"/>
+                <w:lang w:val="en-US"/>
+              </w:rPr>
+            </w:pPr>
+            <w:r>
+              <w:rPr>
+                <w:rFonts w:cs="Calibri"/>
+                <w:color w:val="auto"/>
                 <w:sz w:val="22"/>
                 <w:szCs w:val="22"/>
               </w:rPr>
@@ -1404,15 +1424,15 @@
               <w:jc w:val="center"/>
               <w:rPr>
                 <w:rFonts w:cs="Calibri"/>
-                <w:color w:val="000000"/>
-                <w:sz w:val="22"/>
-                <w:szCs w:val="22"/>
-              </w:rPr>
-            </w:pPr>
-            <w:r>
-              <w:rPr>
-                <w:rFonts w:cs="Calibri"/>
-                <w:color w:val="000000"/>
+                <w:color w:val="auto"/>
+                <w:sz w:val="22"/>
+                <w:szCs w:val="22"/>
+              </w:rPr>
+            </w:pPr>
+            <w:r>
+              <w:rPr>
+                <w:rFonts w:cs="Calibri"/>
+                <w:color w:val="auto"/>
                 <w:sz w:val="22"/>
                 <w:szCs w:val="22"/>
               </w:rPr>
@@ -1431,13 +1451,14 @@
             <w:pPr>
               <w:jc w:val="center"/>
               <w:rPr>
-                <w:lang w:val="en-US"/>
-              </w:rPr>
-            </w:pPr>
-            <w:r>
-              <w:rPr>
-                <w:rFonts w:cs="Calibri"/>
-                <w:color w:val="000000"/>
+                <w:color w:val="auto"/>
+                <w:lang w:val="en-US"/>
+              </w:rPr>
+            </w:pPr>
+            <w:r>
+              <w:rPr>
+                <w:rFonts w:cs="Calibri"/>
+                <w:color w:val="auto"/>
                 <w:sz w:val="22"/>
                 <w:szCs w:val="22"/>
               </w:rPr>
@@ -1454,13 +1475,14 @@
             <w:pPr>
               <w:jc w:val="center"/>
               <w:rPr>
-                <w:lang w:val="en-US"/>
-              </w:rPr>
-            </w:pPr>
-            <w:r>
-              <w:rPr>
-                <w:rFonts w:cs="Calibri"/>
-                <w:color w:val="000000"/>
+                <w:color w:val="auto"/>
+                <w:lang w:val="en-US"/>
+              </w:rPr>
+            </w:pPr>
+            <w:r>
+              <w:rPr>
+                <w:rFonts w:cs="Calibri"/>
+                <w:color w:val="auto"/>
                 <w:sz w:val="22"/>
                 <w:szCs w:val="22"/>
               </w:rPr>
@@ -1478,22 +1500,20 @@
               <w:jc w:val="center"/>
               <w:rPr>
                 <w:rFonts w:cs="Calibri"/>
-                <w:color w:val="000000"/>
-                <w:sz w:val="22"/>
-                <w:szCs w:val="22"/>
-              </w:rPr>
-            </w:pPr>
-            <w:proofErr w:type="spellStart"/>
-            <w:r>
-              <w:rPr>
-                <w:rFonts w:cs="Calibri"/>
-                <w:color w:val="000000"/>
+                <w:color w:val="auto"/>
+                <w:sz w:val="22"/>
+                <w:szCs w:val="22"/>
+              </w:rPr>
+            </w:pPr>
+            <w:r>
+              <w:rPr>
+                <w:rFonts w:cs="Calibri"/>
+                <w:color w:val="auto"/>
                 <w:sz w:val="22"/>
                 <w:szCs w:val="22"/>
               </w:rPr>
               <w:t>OoT</w:t>
             </w:r>
-            <w:proofErr w:type="spellEnd"/>
           </w:p>
         </w:tc>
       </w:tr>
@@ -1507,13 +1527,14 @@
             <w:pPr>
               <w:jc w:val="center"/>
               <w:rPr>
-                <w:lang w:val="en-US"/>
-              </w:rPr>
-            </w:pPr>
-            <w:r>
-              <w:rPr>
-                <w:rFonts w:cs="Calibri"/>
-                <w:color w:val="000000"/>
+                <w:color w:val="auto"/>
+                <w:lang w:val="en-US"/>
+              </w:rPr>
+            </w:pPr>
+            <w:r>
+              <w:rPr>
+                <w:rFonts w:cs="Calibri"/>
+                <w:color w:val="auto"/>
                 <w:sz w:val="22"/>
                 <w:szCs w:val="22"/>
               </w:rPr>
@@ -1530,13 +1551,14 @@
             <w:pPr>
               <w:jc w:val="center"/>
               <w:rPr>
-                <w:lang w:val="en-US"/>
-              </w:rPr>
-            </w:pPr>
-            <w:r>
-              <w:rPr>
-                <w:rFonts w:cs="Calibri"/>
-                <w:color w:val="000000"/>
+                <w:color w:val="auto"/>
+                <w:lang w:val="en-US"/>
+              </w:rPr>
+            </w:pPr>
+            <w:r>
+              <w:rPr>
+                <w:rFonts w:cs="Calibri"/>
+                <w:color w:val="auto"/>
                 <w:sz w:val="22"/>
                 <w:szCs w:val="22"/>
               </w:rPr>
@@ -1554,22 +1576,20 @@
               <w:jc w:val="center"/>
               <w:rPr>
                 <w:rFonts w:cs="Calibri"/>
-                <w:color w:val="000000"/>
-                <w:sz w:val="22"/>
-                <w:szCs w:val="22"/>
-              </w:rPr>
-            </w:pPr>
-            <w:proofErr w:type="spellStart"/>
-            <w:r>
-              <w:rPr>
-                <w:rFonts w:cs="Calibri"/>
-                <w:color w:val="000000"/>
+                <w:color w:val="auto"/>
+                <w:sz w:val="22"/>
+                <w:szCs w:val="22"/>
+              </w:rPr>
+            </w:pPr>
+            <w:r>
+              <w:rPr>
+                <w:rFonts w:cs="Calibri"/>
+                <w:color w:val="auto"/>
                 <w:sz w:val="22"/>
                 <w:szCs w:val="22"/>
               </w:rPr>
               <w:t>OoT</w:t>
             </w:r>
-            <w:proofErr w:type="spellEnd"/>
           </w:p>
         </w:tc>
       </w:tr>
@@ -1583,13 +1603,14 @@
             <w:pPr>
               <w:jc w:val="center"/>
               <w:rPr>
-                <w:lang w:val="en-US"/>
-              </w:rPr>
-            </w:pPr>
-            <w:r>
-              <w:rPr>
-                <w:rFonts w:cs="Calibri"/>
-                <w:color w:val="000000"/>
+                <w:color w:val="auto"/>
+                <w:lang w:val="en-US"/>
+              </w:rPr>
+            </w:pPr>
+            <w:r>
+              <w:rPr>
+                <w:rFonts w:cs="Calibri"/>
+                <w:color w:val="auto"/>
                 <w:sz w:val="22"/>
                 <w:szCs w:val="22"/>
               </w:rPr>
@@ -1606,20 +1627,19 @@
             <w:pPr>
               <w:jc w:val="center"/>
               <w:rPr>
-                <w:lang w:val="en-US"/>
-              </w:rPr>
-            </w:pPr>
-            <w:proofErr w:type="spellStart"/>
-            <w:r>
-              <w:rPr>
-                <w:rFonts w:cs="Calibri"/>
-                <w:color w:val="000000"/>
+                <w:color w:val="auto"/>
+                <w:lang w:val="en-US"/>
+              </w:rPr>
+            </w:pPr>
+            <w:r>
+              <w:rPr>
+                <w:rFonts w:cs="Calibri"/>
+                <w:color w:val="auto"/>
                 <w:sz w:val="22"/>
                 <w:szCs w:val="22"/>
               </w:rPr>
               <w:t>OoT</w:t>
             </w:r>
-            <w:proofErr w:type="spellEnd"/>
           </w:p>
         </w:tc>
         <w:tc>
@@ -1632,22 +1652,20 @@
               <w:jc w:val="center"/>
               <w:rPr>
                 <w:rFonts w:cs="Calibri"/>
-                <w:color w:val="000000"/>
-                <w:sz w:val="22"/>
-                <w:szCs w:val="22"/>
-              </w:rPr>
-            </w:pPr>
-            <w:proofErr w:type="spellStart"/>
-            <w:r>
-              <w:rPr>
-                <w:rFonts w:cs="Calibri"/>
-                <w:color w:val="000000"/>
+                <w:color w:val="auto"/>
+                <w:sz w:val="22"/>
+                <w:szCs w:val="22"/>
+              </w:rPr>
+            </w:pPr>
+            <w:r>
+              <w:rPr>
+                <w:rFonts w:cs="Calibri"/>
+                <w:color w:val="auto"/>
                 <w:sz w:val="22"/>
                 <w:szCs w:val="22"/>
               </w:rPr>
               <w:t>OoT</w:t>
             </w:r>
-            <w:proofErr w:type="spellEnd"/>
           </w:p>
         </w:tc>
       </w:tr>
@@ -1661,13 +1679,14 @@
             <w:pPr>
               <w:jc w:val="center"/>
               <w:rPr>
-                <w:lang w:val="en-US"/>
-              </w:rPr>
-            </w:pPr>
-            <w:r>
-              <w:rPr>
-                <w:rFonts w:cs="Calibri"/>
-                <w:color w:val="000000"/>
+                <w:color w:val="auto"/>
+                <w:lang w:val="en-US"/>
+              </w:rPr>
+            </w:pPr>
+            <w:r>
+              <w:rPr>
+                <w:rFonts w:cs="Calibri"/>
+                <w:color w:val="auto"/>
                 <w:sz w:val="22"/>
                 <w:szCs w:val="22"/>
               </w:rPr>
@@ -1684,20 +1703,19 @@
             <w:pPr>
               <w:jc w:val="center"/>
               <w:rPr>
-                <w:lang w:val="en-US"/>
-              </w:rPr>
-            </w:pPr>
-            <w:proofErr w:type="spellStart"/>
-            <w:r>
-              <w:rPr>
-                <w:rFonts w:cs="Calibri"/>
-                <w:color w:val="000000"/>
+                <w:color w:val="auto"/>
+                <w:lang w:val="en-US"/>
+              </w:rPr>
+            </w:pPr>
+            <w:r>
+              <w:rPr>
+                <w:rFonts w:cs="Calibri"/>
+                <w:color w:val="auto"/>
                 <w:sz w:val="22"/>
                 <w:szCs w:val="22"/>
               </w:rPr>
               <w:t>OoT</w:t>
             </w:r>
-            <w:proofErr w:type="spellEnd"/>
           </w:p>
         </w:tc>
         <w:tc>
@@ -1710,22 +1728,20 @@
               <w:jc w:val="center"/>
               <w:rPr>
                 <w:rFonts w:cs="Calibri"/>
-                <w:color w:val="000000"/>
-                <w:sz w:val="22"/>
-                <w:szCs w:val="22"/>
-              </w:rPr>
-            </w:pPr>
-            <w:proofErr w:type="spellStart"/>
-            <w:r>
-              <w:rPr>
-                <w:rFonts w:cs="Calibri"/>
-                <w:color w:val="000000"/>
+                <w:color w:val="auto"/>
+                <w:sz w:val="22"/>
+                <w:szCs w:val="22"/>
+              </w:rPr>
+            </w:pPr>
+            <w:r>
+              <w:rPr>
+                <w:rFonts w:cs="Calibri"/>
+                <w:color w:val="auto"/>
                 <w:sz w:val="22"/>
                 <w:szCs w:val="22"/>
               </w:rPr>
               <w:t>OoT</w:t>
             </w:r>
-            <w:proofErr w:type="spellEnd"/>
           </w:p>
         </w:tc>
       </w:tr>
@@ -1734,53 +1750,27 @@
       <w:pPr>
         <w:pStyle w:val="TituloApartado1"/>
         <w:rPr>
+          <w:color w:val="auto"/>
           <w:lang w:val="en-GB"/>
         </w:rPr>
       </w:pPr>
       <w:r>
         <w:rPr>
+          <w:color w:val="auto"/>
           <w:lang w:val="en-US"/>
         </w:rPr>
-        <w:t>Activity</w:t>
+        <w:t xml:space="preserve">Activity 4. </w:t>
       </w:r>
       <w:r>
         <w:rPr>
-          <w:lang w:val="en-US"/>
+          <w:color w:val="auto"/>
+          <w:lang w:val="en-GB"/>
         </w:rPr>
-        <w:t xml:space="preserve"> </w:t>
+        <w:t xml:space="preserve">Factor 4: </w:t>
       </w:r>
       <w:r>
         <w:rPr>
-          <w:lang w:val="en-US"/>
-        </w:rPr>
-        <w:t>4</w:t>
-      </w:r>
-      <w:r>
-        <w:rPr>
-          <w:lang w:val="en-US"/>
-        </w:rPr>
-        <w:t xml:space="preserve">. </w:t>
-      </w:r>
-      <w:r>
-        <w:rPr>
-          <w:lang w:val="en-GB"/>
-        </w:rPr>
-        <w:t xml:space="preserve">Factor </w:t>
-      </w:r>
-      <w:r>
-        <w:rPr>
-          <w:lang w:val="en-GB"/>
-        </w:rPr>
-        <w:t>4</w:t>
-      </w:r>
-      <w:r>
-        <w:rPr>
-          <w:lang w:val="en-GB"/>
-        </w:rPr>
-        <w:t xml:space="preserve">: </w:t>
-      </w:r>
-      <w:r>
-        <w:rPr>
+          <w:color w:val="auto"/>
           <w:lang w:val="en-GB"/>
         </w:rPr>
         <w:t>algorithm that is used</w:t>
@@ -1807,11 +1797,13 @@
             <w:pPr>
               <w:jc w:val="center"/>
               <w:rPr>
-                <w:lang w:val="en-US"/>
-              </w:rPr>
-            </w:pPr>
-            <w:r>
-              <w:rPr>
+                <w:color w:val="auto"/>
+                <w:lang w:val="en-US"/>
+              </w:rPr>
+            </w:pPr>
+            <w:r>
+              <w:rPr>
+                <w:color w:val="auto"/>
                 <w:lang w:val="en-US"/>
               </w:rPr>
               <w:t>N</w:t>
@@ -1826,20 +1818,16 @@
             <w:pPr>
               <w:jc w:val="center"/>
               <w:rPr>
-                <w:lang w:val="en-US"/>
-              </w:rPr>
-            </w:pPr>
-            <w:r>
-              <w:rPr>
-                <w:lang w:val="en-US"/>
-              </w:rPr>
-              <w:t xml:space="preserve">Time </w:t>
-            </w:r>
-            <w:r>
-              <w:rPr>
-                <w:lang w:val="en-US"/>
-              </w:rPr>
-              <w:t>PythonA1</w:t>
+                <w:color w:val="auto"/>
+                <w:lang w:val="en-US"/>
+              </w:rPr>
+            </w:pPr>
+            <w:r>
+              <w:rPr>
+                <w:color w:val="auto"/>
+                <w:lang w:val="en-US"/>
+              </w:rPr>
+              <w:t>Time PythonA1</w:t>
             </w:r>
           </w:p>
         </w:tc>
@@ -1851,20 +1839,16 @@
             <w:pPr>
               <w:jc w:val="center"/>
               <w:rPr>
-                <w:lang w:val="en-US"/>
-              </w:rPr>
-            </w:pPr>
-            <w:r>
-              <w:rPr>
-                <w:lang w:val="en-US"/>
-              </w:rPr>
-              <w:t>Time Python</w:t>
-            </w:r>
-            <w:r>
-              <w:rPr>
-                <w:lang w:val="en-US"/>
-              </w:rPr>
-              <w:t>A2</w:t>
+                <w:color w:val="auto"/>
+                <w:lang w:val="en-US"/>
+              </w:rPr>
+            </w:pPr>
+            <w:r>
+              <w:rPr>
+                <w:color w:val="auto"/>
+                <w:lang w:val="en-US"/>
+              </w:rPr>
+              <w:t>Time PythonA2</w:t>
             </w:r>
           </w:p>
         </w:tc>
@@ -1876,20 +1860,16 @@
             <w:pPr>
               <w:jc w:val="center"/>
               <w:rPr>
-                <w:lang w:val="en-US"/>
-              </w:rPr>
-            </w:pPr>
-            <w:r>
-              <w:rPr>
-                <w:lang w:val="en-US"/>
-              </w:rPr>
-              <w:t>Time PythonA</w:t>
-            </w:r>
-            <w:r>
-              <w:rPr>
-                <w:lang w:val="en-US"/>
-              </w:rPr>
-              <w:t>3</w:t>
+                <w:color w:val="auto"/>
+                <w:lang w:val="en-US"/>
+              </w:rPr>
+            </w:pPr>
+            <w:r>
+              <w:rPr>
+                <w:color w:val="auto"/>
+                <w:lang w:val="en-US"/>
+              </w:rPr>
+              <w:t>Time PythonA3</w:t>
             </w:r>
           </w:p>
         </w:tc>
@@ -1904,13 +1884,14 @@
             <w:pPr>
               <w:jc w:val="center"/>
               <w:rPr>
-                <w:lang w:val="en-US"/>
-              </w:rPr>
-            </w:pPr>
-            <w:r>
-              <w:rPr>
-                <w:rFonts w:cs="Calibri"/>
-                <w:color w:val="000000"/>
+                <w:color w:val="auto"/>
+                <w:lang w:val="en-US"/>
+              </w:rPr>
+            </w:pPr>
+            <w:r>
+              <w:rPr>
+                <w:rFonts w:cs="Calibri"/>
+                <w:color w:val="auto"/>
                 <w:sz w:val="22"/>
                 <w:szCs w:val="22"/>
               </w:rPr>
@@ -1927,13 +1908,14 @@
             <w:pPr>
               <w:jc w:val="center"/>
               <w:rPr>
-                <w:lang w:val="en-US"/>
-              </w:rPr>
-            </w:pPr>
-            <w:r>
-              <w:rPr>
-                <w:rFonts w:cs="Calibri"/>
-                <w:color w:val="000000"/>
+                <w:color w:val="auto"/>
+                <w:lang w:val="en-US"/>
+              </w:rPr>
+            </w:pPr>
+            <w:r>
+              <w:rPr>
+                <w:rFonts w:cs="Calibri"/>
+                <w:color w:val="auto"/>
                 <w:sz w:val="22"/>
                 <w:szCs w:val="22"/>
               </w:rPr>
@@ -1951,15 +1933,15 @@
               <w:jc w:val="center"/>
               <w:rPr>
                 <w:rFonts w:cs="Calibri"/>
-                <w:color w:val="000000"/>
-                <w:sz w:val="22"/>
-                <w:szCs w:val="22"/>
-              </w:rPr>
-            </w:pPr>
-            <w:r>
-              <w:rPr>
-                <w:rFonts w:cs="Calibri"/>
-                <w:color w:val="000000"/>
+                <w:color w:val="auto"/>
+                <w:sz w:val="22"/>
+                <w:szCs w:val="22"/>
+              </w:rPr>
+            </w:pPr>
+            <w:r>
+              <w:rPr>
+                <w:rFonts w:cs="Calibri"/>
+                <w:color w:val="auto"/>
                 <w:sz w:val="22"/>
                 <w:szCs w:val="22"/>
               </w:rPr>
@@ -1977,15 +1959,15 @@
               <w:jc w:val="center"/>
               <w:rPr>
                 <w:rFonts w:cs="Calibri"/>
-                <w:color w:val="000000"/>
-                <w:sz w:val="22"/>
-                <w:szCs w:val="22"/>
-              </w:rPr>
-            </w:pPr>
-            <w:r>
-              <w:rPr>
-                <w:rFonts w:cs="Calibri"/>
-                <w:color w:val="000000"/>
+                <w:color w:val="auto"/>
+                <w:sz w:val="22"/>
+                <w:szCs w:val="22"/>
+              </w:rPr>
+            </w:pPr>
+            <w:r>
+              <w:rPr>
+                <w:rFonts w:cs="Calibri"/>
+                <w:color w:val="auto"/>
                 <w:sz w:val="22"/>
                 <w:szCs w:val="22"/>
               </w:rPr>
@@ -2004,13 +1986,14 @@
             <w:pPr>
               <w:jc w:val="center"/>
               <w:rPr>
-                <w:lang w:val="en-US"/>
-              </w:rPr>
-            </w:pPr>
-            <w:r>
-              <w:rPr>
-                <w:rFonts w:cs="Calibri"/>
-                <w:color w:val="000000"/>
+                <w:color w:val="auto"/>
+                <w:lang w:val="en-US"/>
+              </w:rPr>
+            </w:pPr>
+            <w:r>
+              <w:rPr>
+                <w:rFonts w:cs="Calibri"/>
+                <w:color w:val="auto"/>
                 <w:sz w:val="22"/>
                 <w:szCs w:val="22"/>
               </w:rPr>
@@ -2027,13 +2010,14 @@
             <w:pPr>
               <w:jc w:val="center"/>
               <w:rPr>
-                <w:lang w:val="en-US"/>
-              </w:rPr>
-            </w:pPr>
-            <w:r>
-              <w:rPr>
-                <w:rFonts w:cs="Calibri"/>
-                <w:color w:val="000000"/>
+                <w:color w:val="auto"/>
+                <w:lang w:val="en-US"/>
+              </w:rPr>
+            </w:pPr>
+            <w:r>
+              <w:rPr>
+                <w:rFonts w:cs="Calibri"/>
+                <w:color w:val="auto"/>
                 <w:sz w:val="22"/>
                 <w:szCs w:val="22"/>
               </w:rPr>
@@ -2051,15 +2035,15 @@
               <w:jc w:val="center"/>
               <w:rPr>
                 <w:rFonts w:cs="Calibri"/>
-                <w:color w:val="000000"/>
-                <w:sz w:val="22"/>
-                <w:szCs w:val="22"/>
-              </w:rPr>
-            </w:pPr>
-            <w:r>
-              <w:rPr>
-                <w:rFonts w:cs="Calibri"/>
-                <w:color w:val="000000"/>
+                <w:color w:val="auto"/>
+                <w:sz w:val="22"/>
+                <w:szCs w:val="22"/>
+              </w:rPr>
+            </w:pPr>
+            <w:r>
+              <w:rPr>
+                <w:rFonts w:cs="Calibri"/>
+                <w:color w:val="auto"/>
                 <w:sz w:val="22"/>
                 <w:szCs w:val="22"/>
               </w:rPr>
@@ -2077,15 +2061,15 @@
               <w:jc w:val="center"/>
               <w:rPr>
                 <w:rFonts w:cs="Calibri"/>
-                <w:color w:val="000000"/>
-                <w:sz w:val="22"/>
-                <w:szCs w:val="22"/>
-              </w:rPr>
-            </w:pPr>
-            <w:r>
-              <w:rPr>
-                <w:rFonts w:cs="Calibri"/>
-                <w:color w:val="000000"/>
+                <w:color w:val="auto"/>
+                <w:sz w:val="22"/>
+                <w:szCs w:val="22"/>
+              </w:rPr>
+            </w:pPr>
+            <w:r>
+              <w:rPr>
+                <w:rFonts w:cs="Calibri"/>
+                <w:color w:val="auto"/>
                 <w:sz w:val="22"/>
                 <w:szCs w:val="22"/>
               </w:rPr>
@@ -2104,13 +2088,14 @@
             <w:pPr>
               <w:jc w:val="center"/>
               <w:rPr>
-                <w:lang w:val="en-US"/>
-              </w:rPr>
-            </w:pPr>
-            <w:r>
-              <w:rPr>
-                <w:rFonts w:cs="Calibri"/>
-                <w:color w:val="000000"/>
+                <w:color w:val="auto"/>
+                <w:lang w:val="en-US"/>
+              </w:rPr>
+            </w:pPr>
+            <w:r>
+              <w:rPr>
+                <w:rFonts w:cs="Calibri"/>
+                <w:color w:val="auto"/>
                 <w:sz w:val="22"/>
                 <w:szCs w:val="22"/>
               </w:rPr>
@@ -2127,13 +2112,14 @@
             <w:pPr>
               <w:jc w:val="center"/>
               <w:rPr>
-                <w:lang w:val="en-US"/>
-              </w:rPr>
-            </w:pPr>
-            <w:r>
-              <w:rPr>
-                <w:rFonts w:cs="Calibri"/>
-                <w:color w:val="000000"/>
+                <w:color w:val="auto"/>
+                <w:lang w:val="en-US"/>
+              </w:rPr>
+            </w:pPr>
+            <w:r>
+              <w:rPr>
+                <w:rFonts w:cs="Calibri"/>
+                <w:color w:val="auto"/>
                 <w:sz w:val="22"/>
                 <w:szCs w:val="22"/>
               </w:rPr>
@@ -2151,15 +2137,15 @@
               <w:jc w:val="center"/>
               <w:rPr>
                 <w:rFonts w:cs="Calibri"/>
-                <w:color w:val="000000"/>
-                <w:sz w:val="22"/>
-                <w:szCs w:val="22"/>
-              </w:rPr>
-            </w:pPr>
-            <w:r>
-              <w:rPr>
-                <w:rFonts w:cs="Calibri"/>
-                <w:color w:val="000000"/>
+                <w:color w:val="auto"/>
+                <w:sz w:val="22"/>
+                <w:szCs w:val="22"/>
+              </w:rPr>
+            </w:pPr>
+            <w:r>
+              <w:rPr>
+                <w:rFonts w:cs="Calibri"/>
+                <w:color w:val="auto"/>
                 <w:sz w:val="22"/>
                 <w:szCs w:val="22"/>
               </w:rPr>
@@ -2177,15 +2163,15 @@
               <w:jc w:val="center"/>
               <w:rPr>
                 <w:rFonts w:cs="Calibri"/>
-                <w:color w:val="000000"/>
-                <w:sz w:val="22"/>
-                <w:szCs w:val="22"/>
-              </w:rPr>
-            </w:pPr>
-            <w:r>
-              <w:rPr>
-                <w:rFonts w:cs="Calibri"/>
-                <w:color w:val="000000"/>
+                <w:color w:val="auto"/>
+                <w:sz w:val="22"/>
+                <w:szCs w:val="22"/>
+              </w:rPr>
+            </w:pPr>
+            <w:r>
+              <w:rPr>
+                <w:rFonts w:cs="Calibri"/>
+                <w:color w:val="auto"/>
                 <w:sz w:val="22"/>
                 <w:szCs w:val="22"/>
               </w:rPr>
@@ -2204,13 +2190,14 @@
             <w:pPr>
               <w:jc w:val="center"/>
               <w:rPr>
-                <w:lang w:val="en-US"/>
-              </w:rPr>
-            </w:pPr>
-            <w:r>
-              <w:rPr>
-                <w:rFonts w:cs="Calibri"/>
-                <w:color w:val="000000"/>
+                <w:color w:val="auto"/>
+                <w:lang w:val="en-US"/>
+              </w:rPr>
+            </w:pPr>
+            <w:r>
+              <w:rPr>
+                <w:rFonts w:cs="Calibri"/>
+                <w:color w:val="auto"/>
                 <w:sz w:val="22"/>
                 <w:szCs w:val="22"/>
               </w:rPr>
@@ -2227,20 +2214,19 @@
             <w:pPr>
               <w:jc w:val="center"/>
               <w:rPr>
-                <w:lang w:val="en-US"/>
-              </w:rPr>
-            </w:pPr>
-            <w:proofErr w:type="spellStart"/>
-            <w:r>
-              <w:rPr>
-                <w:rFonts w:cs="Calibri"/>
-                <w:color w:val="000000"/>
+                <w:color w:val="auto"/>
+                <w:lang w:val="en-US"/>
+              </w:rPr>
+            </w:pPr>
+            <w:r>
+              <w:rPr>
+                <w:rFonts w:cs="Calibri"/>
+                <w:color w:val="auto"/>
                 <w:sz w:val="22"/>
                 <w:szCs w:val="22"/>
               </w:rPr>
               <w:t>OoT</w:t>
             </w:r>
-            <w:proofErr w:type="spellEnd"/>
           </w:p>
         </w:tc>
         <w:tc>
@@ -2253,22 +2239,20 @@
               <w:jc w:val="center"/>
               <w:rPr>
                 <w:rFonts w:cs="Calibri"/>
-                <w:color w:val="000000"/>
-                <w:sz w:val="22"/>
-                <w:szCs w:val="22"/>
-              </w:rPr>
-            </w:pPr>
-            <w:proofErr w:type="spellStart"/>
-            <w:r>
-              <w:rPr>
-                <w:rFonts w:cs="Calibri"/>
-                <w:color w:val="000000"/>
+                <w:color w:val="auto"/>
+                <w:sz w:val="22"/>
+                <w:szCs w:val="22"/>
+              </w:rPr>
+            </w:pPr>
+            <w:r>
+              <w:rPr>
+                <w:rFonts w:cs="Calibri"/>
+                <w:color w:val="auto"/>
                 <w:sz w:val="22"/>
                 <w:szCs w:val="22"/>
               </w:rPr>
               <w:t>OoT</w:t>
             </w:r>
-            <w:proofErr w:type="spellEnd"/>
           </w:p>
         </w:tc>
         <w:tc>
@@ -2281,15 +2265,15 @@
               <w:jc w:val="center"/>
               <w:rPr>
                 <w:rFonts w:cs="Calibri"/>
-                <w:color w:val="000000"/>
-                <w:sz w:val="22"/>
-                <w:szCs w:val="22"/>
-              </w:rPr>
-            </w:pPr>
-            <w:r>
-              <w:rPr>
-                <w:rFonts w:cs="Calibri"/>
-                <w:color w:val="000000"/>
+                <w:color w:val="auto"/>
+                <w:sz w:val="22"/>
+                <w:szCs w:val="22"/>
+              </w:rPr>
+            </w:pPr>
+            <w:r>
+              <w:rPr>
+                <w:rFonts w:cs="Calibri"/>
+                <w:color w:val="auto"/>
                 <w:sz w:val="22"/>
                 <w:szCs w:val="22"/>
               </w:rPr>
@@ -2308,13 +2292,14 @@
             <w:pPr>
               <w:jc w:val="center"/>
               <w:rPr>
-                <w:lang w:val="en-US"/>
-              </w:rPr>
-            </w:pPr>
-            <w:r>
-              <w:rPr>
-                <w:rFonts w:cs="Calibri"/>
-                <w:color w:val="000000"/>
+                <w:color w:val="auto"/>
+                <w:lang w:val="en-US"/>
+              </w:rPr>
+            </w:pPr>
+            <w:r>
+              <w:rPr>
+                <w:rFonts w:cs="Calibri"/>
+                <w:color w:val="auto"/>
                 <w:sz w:val="22"/>
                 <w:szCs w:val="22"/>
               </w:rPr>
@@ -2331,20 +2316,19 @@
             <w:pPr>
               <w:jc w:val="center"/>
               <w:rPr>
-                <w:lang w:val="en-US"/>
-              </w:rPr>
-            </w:pPr>
-            <w:proofErr w:type="spellStart"/>
-            <w:r>
-              <w:rPr>
-                <w:rFonts w:cs="Calibri"/>
-                <w:color w:val="000000"/>
+                <w:color w:val="auto"/>
+                <w:lang w:val="en-US"/>
+              </w:rPr>
+            </w:pPr>
+            <w:r>
+              <w:rPr>
+                <w:rFonts w:cs="Calibri"/>
+                <w:color w:val="auto"/>
                 <w:sz w:val="22"/>
                 <w:szCs w:val="22"/>
               </w:rPr>
               <w:t>OoT</w:t>
             </w:r>
-            <w:proofErr w:type="spellEnd"/>
           </w:p>
         </w:tc>
         <w:tc>
@@ -2357,22 +2341,20 @@
               <w:jc w:val="center"/>
               <w:rPr>
                 <w:rFonts w:cs="Calibri"/>
-                <w:color w:val="000000"/>
-                <w:sz w:val="22"/>
-                <w:szCs w:val="22"/>
-              </w:rPr>
-            </w:pPr>
-            <w:proofErr w:type="spellStart"/>
-            <w:r>
-              <w:rPr>
-                <w:rFonts w:cs="Calibri"/>
-                <w:color w:val="000000"/>
+                <w:color w:val="auto"/>
+                <w:sz w:val="22"/>
+                <w:szCs w:val="22"/>
+              </w:rPr>
+            </w:pPr>
+            <w:r>
+              <w:rPr>
+                <w:rFonts w:cs="Calibri"/>
+                <w:color w:val="auto"/>
                 <w:sz w:val="22"/>
                 <w:szCs w:val="22"/>
               </w:rPr>
               <w:t>OoT</w:t>
             </w:r>
-            <w:proofErr w:type="spellEnd"/>
           </w:p>
         </w:tc>
         <w:tc>
@@ -2385,15 +2367,15 @@
               <w:jc w:val="center"/>
               <w:rPr>
                 <w:rFonts w:cs="Calibri"/>
-                <w:color w:val="000000"/>
-                <w:sz w:val="22"/>
-                <w:szCs w:val="22"/>
-              </w:rPr>
-            </w:pPr>
-            <w:r>
-              <w:rPr>
-                <w:rFonts w:cs="Calibri"/>
-                <w:color w:val="000000"/>
+                <w:color w:val="auto"/>
+                <w:sz w:val="22"/>
+                <w:szCs w:val="22"/>
+              </w:rPr>
+            </w:pPr>
+            <w:r>
+              <w:rPr>
+                <w:rFonts w:cs="Calibri"/>
+                <w:color w:val="auto"/>
                 <w:sz w:val="22"/>
                 <w:szCs w:val="22"/>
               </w:rPr>
@@ -2412,13 +2394,14 @@
             <w:pPr>
               <w:jc w:val="center"/>
               <w:rPr>
-                <w:lang w:val="en-US"/>
-              </w:rPr>
-            </w:pPr>
-            <w:r>
-              <w:rPr>
-                <w:rFonts w:cs="Calibri"/>
-                <w:color w:val="000000"/>
+                <w:color w:val="auto"/>
+                <w:lang w:val="en-US"/>
+              </w:rPr>
+            </w:pPr>
+            <w:r>
+              <w:rPr>
+                <w:rFonts w:cs="Calibri"/>
+                <w:color w:val="auto"/>
                 <w:sz w:val="22"/>
                 <w:szCs w:val="22"/>
               </w:rPr>
@@ -2435,20 +2418,19 @@
             <w:pPr>
               <w:jc w:val="center"/>
               <w:rPr>
-                <w:lang w:val="en-US"/>
-              </w:rPr>
-            </w:pPr>
-            <w:proofErr w:type="spellStart"/>
-            <w:r>
-              <w:rPr>
-                <w:rFonts w:cs="Calibri"/>
-                <w:color w:val="000000"/>
+                <w:color w:val="auto"/>
+                <w:lang w:val="en-US"/>
+              </w:rPr>
+            </w:pPr>
+            <w:r>
+              <w:rPr>
+                <w:rFonts w:cs="Calibri"/>
+                <w:color w:val="auto"/>
                 <w:sz w:val="22"/>
                 <w:szCs w:val="22"/>
               </w:rPr>
               <w:t>OoT</w:t>
             </w:r>
-            <w:proofErr w:type="spellEnd"/>
           </w:p>
         </w:tc>
         <w:tc>
@@ -2461,22 +2443,20 @@
               <w:jc w:val="center"/>
               <w:rPr>
                 <w:rFonts w:cs="Calibri"/>
-                <w:color w:val="000000"/>
-                <w:sz w:val="22"/>
-                <w:szCs w:val="22"/>
-              </w:rPr>
-            </w:pPr>
-            <w:proofErr w:type="spellStart"/>
-            <w:r>
-              <w:rPr>
-                <w:rFonts w:cs="Calibri"/>
-                <w:color w:val="000000"/>
+                <w:color w:val="auto"/>
+                <w:sz w:val="22"/>
+                <w:szCs w:val="22"/>
+              </w:rPr>
+            </w:pPr>
+            <w:r>
+              <w:rPr>
+                <w:rFonts w:cs="Calibri"/>
+                <w:color w:val="auto"/>
                 <w:sz w:val="22"/>
                 <w:szCs w:val="22"/>
               </w:rPr>
               <w:t>OoT</w:t>
             </w:r>
-            <w:proofErr w:type="spellEnd"/>
           </w:p>
         </w:tc>
         <w:tc>
@@ -2489,22 +2469,20 @@
               <w:jc w:val="center"/>
               <w:rPr>
                 <w:rFonts w:cs="Calibri"/>
-                <w:color w:val="000000"/>
-                <w:sz w:val="22"/>
-                <w:szCs w:val="22"/>
-              </w:rPr>
-            </w:pPr>
-            <w:proofErr w:type="spellStart"/>
-            <w:r>
-              <w:rPr>
-                <w:rFonts w:cs="Calibri"/>
-                <w:color w:val="000000"/>
+                <w:color w:val="auto"/>
+                <w:sz w:val="22"/>
+                <w:szCs w:val="22"/>
+              </w:rPr>
+            </w:pPr>
+            <w:r>
+              <w:rPr>
+                <w:rFonts w:cs="Calibri"/>
+                <w:color w:val="auto"/>
                 <w:sz w:val="22"/>
                 <w:szCs w:val="22"/>
               </w:rPr>
               <w:t>OoT</w:t>
             </w:r>
-            <w:proofErr w:type="spellEnd"/>
           </w:p>
         </w:tc>
       </w:tr>
@@ -2518,13 +2496,14 @@
             <w:pPr>
               <w:jc w:val="center"/>
               <w:rPr>
-                <w:lang w:val="en-US"/>
-              </w:rPr>
-            </w:pPr>
-            <w:r>
-              <w:rPr>
-                <w:rFonts w:cs="Calibri"/>
-                <w:color w:val="000000"/>
+                <w:color w:val="auto"/>
+                <w:lang w:val="en-US"/>
+              </w:rPr>
+            </w:pPr>
+            <w:r>
+              <w:rPr>
+                <w:rFonts w:cs="Calibri"/>
+                <w:color w:val="auto"/>
                 <w:sz w:val="22"/>
                 <w:szCs w:val="22"/>
               </w:rPr>
@@ -2541,20 +2520,19 @@
             <w:pPr>
               <w:jc w:val="center"/>
               <w:rPr>
-                <w:lang w:val="en-US"/>
-              </w:rPr>
-            </w:pPr>
-            <w:proofErr w:type="spellStart"/>
-            <w:r>
-              <w:rPr>
-                <w:rFonts w:cs="Calibri"/>
-                <w:color w:val="000000"/>
+                <w:color w:val="auto"/>
+                <w:lang w:val="en-US"/>
+              </w:rPr>
+            </w:pPr>
+            <w:r>
+              <w:rPr>
+                <w:rFonts w:cs="Calibri"/>
+                <w:color w:val="auto"/>
                 <w:sz w:val="22"/>
                 <w:szCs w:val="22"/>
               </w:rPr>
               <w:t>OoT</w:t>
             </w:r>
-            <w:proofErr w:type="spellEnd"/>
           </w:p>
         </w:tc>
         <w:tc>
@@ -2567,22 +2545,20 @@
               <w:jc w:val="center"/>
               <w:rPr>
                 <w:rFonts w:cs="Calibri"/>
-                <w:color w:val="000000"/>
-                <w:sz w:val="22"/>
-                <w:szCs w:val="22"/>
-              </w:rPr>
-            </w:pPr>
-            <w:proofErr w:type="spellStart"/>
-            <w:r>
-              <w:rPr>
-                <w:rFonts w:cs="Calibri"/>
-                <w:color w:val="000000"/>
+                <w:color w:val="auto"/>
+                <w:sz w:val="22"/>
+                <w:szCs w:val="22"/>
+              </w:rPr>
+            </w:pPr>
+            <w:r>
+              <w:rPr>
+                <w:rFonts w:cs="Calibri"/>
+                <w:color w:val="auto"/>
                 <w:sz w:val="22"/>
                 <w:szCs w:val="22"/>
               </w:rPr>
               <w:t>OoT</w:t>
             </w:r>
-            <w:proofErr w:type="spellEnd"/>
           </w:p>
         </w:tc>
         <w:tc>
@@ -2595,22 +2571,20 @@
               <w:jc w:val="center"/>
               <w:rPr>
                 <w:rFonts w:cs="Calibri"/>
-                <w:color w:val="000000"/>
-                <w:sz w:val="22"/>
-                <w:szCs w:val="22"/>
-              </w:rPr>
-            </w:pPr>
-            <w:proofErr w:type="spellStart"/>
-            <w:r>
-              <w:rPr>
-                <w:rFonts w:cs="Calibri"/>
-                <w:color w:val="000000"/>
+                <w:color w:val="auto"/>
+                <w:sz w:val="22"/>
+                <w:szCs w:val="22"/>
+              </w:rPr>
+            </w:pPr>
+            <w:r>
+              <w:rPr>
+                <w:rFonts w:cs="Calibri"/>
+                <w:color w:val="auto"/>
                 <w:sz w:val="22"/>
                 <w:szCs w:val="22"/>
               </w:rPr>
               <w:t>OoT</w:t>
             </w:r>
-            <w:proofErr w:type="spellEnd"/>
           </w:p>
         </w:tc>
       </w:tr>
@@ -2618,6 +2592,7 @@
     <w:p>
       <w:pPr>
         <w:rPr>
+          <w:color w:val="auto"/>
           <w:lang w:val="en-US"/>
         </w:rPr>
       </w:pPr>
@@ -2643,11 +2618,13 @@
             <w:pPr>
               <w:jc w:val="center"/>
               <w:rPr>
-                <w:lang w:val="en-US"/>
-              </w:rPr>
-            </w:pPr>
-            <w:r>
-              <w:rPr>
+                <w:color w:val="auto"/>
+                <w:lang w:val="en-US"/>
+              </w:rPr>
+            </w:pPr>
+            <w:r>
+              <w:rPr>
+                <w:color w:val="auto"/>
                 <w:lang w:val="en-US"/>
               </w:rPr>
               <w:t>N</w:t>
@@ -2662,26 +2639,16 @@
             <w:pPr>
               <w:jc w:val="center"/>
               <w:rPr>
-                <w:lang w:val="en-US"/>
-              </w:rPr>
-            </w:pPr>
-            <w:r>
-              <w:rPr>
-                <w:lang w:val="en-US"/>
-              </w:rPr>
-              <w:t xml:space="preserve">Time </w:t>
-            </w:r>
-            <w:r>
-              <w:rPr>
-                <w:lang w:val="en-US"/>
-              </w:rPr>
-              <w:t>Java</w:t>
-            </w:r>
-            <w:r>
-              <w:rPr>
-                <w:lang w:val="en-US"/>
-              </w:rPr>
-              <w:t>A1</w:t>
+                <w:color w:val="auto"/>
+                <w:lang w:val="en-US"/>
+              </w:rPr>
+            </w:pPr>
+            <w:r>
+              <w:rPr>
+                <w:color w:val="auto"/>
+                <w:lang w:val="en-US"/>
+              </w:rPr>
+              <w:t>Time JavaA1</w:t>
             </w:r>
           </w:p>
         </w:tc>
@@ -2693,11 +2660,13 @@
             <w:pPr>
               <w:jc w:val="center"/>
               <w:rPr>
-                <w:lang w:val="en-US"/>
-              </w:rPr>
-            </w:pPr>
-            <w:r>
-              <w:rPr>
+                <w:color w:val="auto"/>
+                <w:lang w:val="en-US"/>
+              </w:rPr>
+            </w:pPr>
+            <w:r>
+              <w:rPr>
+                <w:color w:val="auto"/>
                 <w:lang w:val="en-US"/>
               </w:rPr>
               <w:t>Time JavaA2</w:t>
@@ -2712,11 +2681,13 @@
             <w:pPr>
               <w:jc w:val="center"/>
               <w:rPr>
-                <w:lang w:val="en-US"/>
-              </w:rPr>
-            </w:pPr>
-            <w:r>
-              <w:rPr>
+                <w:color w:val="auto"/>
+                <w:lang w:val="en-US"/>
+              </w:rPr>
+            </w:pPr>
+            <w:r>
+              <w:rPr>
+                <w:color w:val="auto"/>
                 <w:lang w:val="en-US"/>
               </w:rPr>
               <w:t>Time JavaA3</w:t>
@@ -2734,13 +2705,14 @@
             <w:pPr>
               <w:jc w:val="center"/>
               <w:rPr>
-                <w:lang w:val="en-US"/>
-              </w:rPr>
-            </w:pPr>
-            <w:r>
-              <w:rPr>
-                <w:rFonts w:cs="Calibri"/>
-                <w:color w:val="000000"/>
+                <w:color w:val="auto"/>
+                <w:lang w:val="en-US"/>
+              </w:rPr>
+            </w:pPr>
+            <w:r>
+              <w:rPr>
+                <w:rFonts w:cs="Calibri"/>
+                <w:color w:val="auto"/>
                 <w:sz w:val="22"/>
                 <w:szCs w:val="22"/>
               </w:rPr>
@@ -2757,13 +2729,14 @@
             <w:pPr>
               <w:jc w:val="center"/>
               <w:rPr>
-                <w:lang w:val="en-US"/>
-              </w:rPr>
-            </w:pPr>
-            <w:r>
-              <w:rPr>
-                <w:rFonts w:cs="Calibri"/>
-                <w:color w:val="000000"/>
+                <w:color w:val="auto"/>
+                <w:lang w:val="en-US"/>
+              </w:rPr>
+            </w:pPr>
+            <w:r>
+              <w:rPr>
+                <w:rFonts w:cs="Calibri"/>
+                <w:color w:val="auto"/>
                 <w:sz w:val="22"/>
                 <w:szCs w:val="22"/>
               </w:rPr>
@@ -2781,15 +2754,15 @@
               <w:jc w:val="center"/>
               <w:rPr>
                 <w:rFonts w:cs="Calibri"/>
-                <w:color w:val="000000"/>
-                <w:sz w:val="22"/>
-                <w:szCs w:val="22"/>
-              </w:rPr>
-            </w:pPr>
-            <w:r>
-              <w:rPr>
-                <w:rFonts w:cs="Calibri"/>
-                <w:color w:val="000000"/>
+                <w:color w:val="auto"/>
+                <w:sz w:val="22"/>
+                <w:szCs w:val="22"/>
+              </w:rPr>
+            </w:pPr>
+            <w:r>
+              <w:rPr>
+                <w:rFonts w:cs="Calibri"/>
+                <w:color w:val="auto"/>
                 <w:sz w:val="22"/>
                 <w:szCs w:val="22"/>
               </w:rPr>
@@ -2807,15 +2780,15 @@
               <w:jc w:val="center"/>
               <w:rPr>
                 <w:rFonts w:cs="Calibri"/>
-                <w:color w:val="000000"/>
-                <w:sz w:val="22"/>
-                <w:szCs w:val="22"/>
-              </w:rPr>
-            </w:pPr>
-            <w:r>
-              <w:rPr>
-                <w:rFonts w:cs="Calibri"/>
-                <w:color w:val="000000"/>
+                <w:color w:val="auto"/>
+                <w:sz w:val="22"/>
+                <w:szCs w:val="22"/>
+              </w:rPr>
+            </w:pPr>
+            <w:r>
+              <w:rPr>
+                <w:rFonts w:cs="Calibri"/>
+                <w:color w:val="auto"/>
                 <w:sz w:val="22"/>
                 <w:szCs w:val="22"/>
               </w:rPr>
@@ -2834,13 +2807,14 @@
             <w:pPr>
               <w:jc w:val="center"/>
               <w:rPr>
-                <w:lang w:val="en-US"/>
-              </w:rPr>
-            </w:pPr>
-            <w:r>
-              <w:rPr>
-                <w:rFonts w:cs="Calibri"/>
-                <w:color w:val="000000"/>
+                <w:color w:val="auto"/>
+                <w:lang w:val="en-US"/>
+              </w:rPr>
+            </w:pPr>
+            <w:r>
+              <w:rPr>
+                <w:rFonts w:cs="Calibri"/>
+                <w:color w:val="auto"/>
                 <w:sz w:val="22"/>
                 <w:szCs w:val="22"/>
               </w:rPr>
@@ -2857,13 +2831,14 @@
             <w:pPr>
               <w:jc w:val="center"/>
               <w:rPr>
-                <w:lang w:val="en-US"/>
-              </w:rPr>
-            </w:pPr>
-            <w:r>
-              <w:rPr>
-                <w:rFonts w:cs="Calibri"/>
-                <w:color w:val="000000"/>
+                <w:color w:val="auto"/>
+                <w:lang w:val="en-US"/>
+              </w:rPr>
+            </w:pPr>
+            <w:r>
+              <w:rPr>
+                <w:rFonts w:cs="Calibri"/>
+                <w:color w:val="auto"/>
                 <w:sz w:val="22"/>
                 <w:szCs w:val="22"/>
               </w:rPr>
@@ -2881,15 +2856,15 @@
               <w:jc w:val="center"/>
               <w:rPr>
                 <w:rFonts w:cs="Calibri"/>
-                <w:color w:val="000000"/>
-                <w:sz w:val="22"/>
-                <w:szCs w:val="22"/>
-              </w:rPr>
-            </w:pPr>
-            <w:r>
-              <w:rPr>
-                <w:rFonts w:cs="Calibri"/>
-                <w:color w:val="000000"/>
+                <w:color w:val="auto"/>
+                <w:sz w:val="22"/>
+                <w:szCs w:val="22"/>
+              </w:rPr>
+            </w:pPr>
+            <w:r>
+              <w:rPr>
+                <w:rFonts w:cs="Calibri"/>
+                <w:color w:val="auto"/>
                 <w:sz w:val="22"/>
                 <w:szCs w:val="22"/>
               </w:rPr>
@@ -2907,15 +2882,15 @@
               <w:jc w:val="center"/>
               <w:rPr>
                 <w:rFonts w:cs="Calibri"/>
-                <w:color w:val="000000"/>
-                <w:sz w:val="22"/>
-                <w:szCs w:val="22"/>
-              </w:rPr>
-            </w:pPr>
-            <w:r>
-              <w:rPr>
-                <w:rFonts w:cs="Calibri"/>
-                <w:color w:val="000000"/>
+                <w:color w:val="auto"/>
+                <w:sz w:val="22"/>
+                <w:szCs w:val="22"/>
+              </w:rPr>
+            </w:pPr>
+            <w:r>
+              <w:rPr>
+                <w:rFonts w:cs="Calibri"/>
+                <w:color w:val="auto"/>
                 <w:sz w:val="22"/>
                 <w:szCs w:val="22"/>
               </w:rPr>
@@ -2934,13 +2909,14 @@
             <w:pPr>
               <w:jc w:val="center"/>
               <w:rPr>
-                <w:lang w:val="en-US"/>
-              </w:rPr>
-            </w:pPr>
-            <w:r>
-              <w:rPr>
-                <w:rFonts w:cs="Calibri"/>
-                <w:color w:val="000000"/>
+                <w:color w:val="auto"/>
+                <w:lang w:val="en-US"/>
+              </w:rPr>
+            </w:pPr>
+            <w:r>
+              <w:rPr>
+                <w:rFonts w:cs="Calibri"/>
+                <w:color w:val="auto"/>
                 <w:sz w:val="22"/>
                 <w:szCs w:val="22"/>
               </w:rPr>
@@ -2957,13 +2933,14 @@
             <w:pPr>
               <w:jc w:val="center"/>
               <w:rPr>
-                <w:lang w:val="en-US"/>
-              </w:rPr>
-            </w:pPr>
-            <w:r>
-              <w:rPr>
-                <w:rFonts w:cs="Calibri"/>
-                <w:color w:val="000000"/>
+                <w:color w:val="auto"/>
+                <w:lang w:val="en-US"/>
+              </w:rPr>
+            </w:pPr>
+            <w:r>
+              <w:rPr>
+                <w:rFonts w:cs="Calibri"/>
+                <w:color w:val="auto"/>
                 <w:sz w:val="22"/>
                 <w:szCs w:val="22"/>
               </w:rPr>
@@ -2981,15 +2958,15 @@
               <w:jc w:val="center"/>
               <w:rPr>
                 <w:rFonts w:cs="Calibri"/>
-                <w:color w:val="000000"/>
-                <w:sz w:val="22"/>
-                <w:szCs w:val="22"/>
-              </w:rPr>
-            </w:pPr>
-            <w:r>
-              <w:rPr>
-                <w:rFonts w:cs="Calibri"/>
-                <w:color w:val="000000"/>
+                <w:color w:val="auto"/>
+                <w:sz w:val="22"/>
+                <w:szCs w:val="22"/>
+              </w:rPr>
+            </w:pPr>
+            <w:r>
+              <w:rPr>
+                <w:rFonts w:cs="Calibri"/>
+                <w:color w:val="auto"/>
                 <w:sz w:val="22"/>
                 <w:szCs w:val="22"/>
               </w:rPr>
@@ -3007,15 +2984,15 @@
               <w:jc w:val="center"/>
               <w:rPr>
                 <w:rFonts w:cs="Calibri"/>
-                <w:color w:val="000000"/>
-                <w:sz w:val="22"/>
-                <w:szCs w:val="22"/>
-              </w:rPr>
-            </w:pPr>
-            <w:r>
-              <w:rPr>
-                <w:rFonts w:cs="Calibri"/>
-                <w:color w:val="000000"/>
+                <w:color w:val="auto"/>
+                <w:sz w:val="22"/>
+                <w:szCs w:val="22"/>
+              </w:rPr>
+            </w:pPr>
+            <w:r>
+              <w:rPr>
+                <w:rFonts w:cs="Calibri"/>
+                <w:color w:val="auto"/>
                 <w:sz w:val="22"/>
                 <w:szCs w:val="22"/>
               </w:rPr>
@@ -3034,13 +3011,14 @@
             <w:pPr>
               <w:jc w:val="center"/>
               <w:rPr>
-                <w:lang w:val="en-US"/>
-              </w:rPr>
-            </w:pPr>
-            <w:r>
-              <w:rPr>
-                <w:rFonts w:cs="Calibri"/>
-                <w:color w:val="000000"/>
+                <w:color w:val="auto"/>
+                <w:lang w:val="en-US"/>
+              </w:rPr>
+            </w:pPr>
+            <w:r>
+              <w:rPr>
+                <w:rFonts w:cs="Calibri"/>
+                <w:color w:val="auto"/>
                 <w:sz w:val="22"/>
                 <w:szCs w:val="22"/>
               </w:rPr>
@@ -3057,13 +3035,14 @@
             <w:pPr>
               <w:jc w:val="center"/>
               <w:rPr>
-                <w:lang w:val="en-US"/>
-              </w:rPr>
-            </w:pPr>
-            <w:r>
-              <w:rPr>
-                <w:rFonts w:cs="Calibri"/>
-                <w:color w:val="000000"/>
+                <w:color w:val="auto"/>
+                <w:lang w:val="en-US"/>
+              </w:rPr>
+            </w:pPr>
+            <w:r>
+              <w:rPr>
+                <w:rFonts w:cs="Calibri"/>
+                <w:color w:val="auto"/>
                 <w:sz w:val="22"/>
                 <w:szCs w:val="22"/>
               </w:rPr>
@@ -3081,15 +3060,15 @@
               <w:jc w:val="center"/>
               <w:rPr>
                 <w:rFonts w:cs="Calibri"/>
-                <w:color w:val="000000"/>
-                <w:sz w:val="22"/>
-                <w:szCs w:val="22"/>
-              </w:rPr>
-            </w:pPr>
-            <w:r>
-              <w:rPr>
-                <w:rFonts w:cs="Calibri"/>
-                <w:color w:val="000000"/>
+                <w:color w:val="auto"/>
+                <w:sz w:val="22"/>
+                <w:szCs w:val="22"/>
+              </w:rPr>
+            </w:pPr>
+            <w:r>
+              <w:rPr>
+                <w:rFonts w:cs="Calibri"/>
+                <w:color w:val="auto"/>
                 <w:sz w:val="22"/>
                 <w:szCs w:val="22"/>
               </w:rPr>
@@ -3107,15 +3086,15 @@
               <w:jc w:val="center"/>
               <w:rPr>
                 <w:rFonts w:cs="Calibri"/>
-                <w:color w:val="000000"/>
-                <w:sz w:val="22"/>
-                <w:szCs w:val="22"/>
-              </w:rPr>
-            </w:pPr>
-            <w:r>
-              <w:rPr>
-                <w:rFonts w:cs="Calibri"/>
-                <w:color w:val="000000"/>
+                <w:color w:val="auto"/>
+                <w:sz w:val="22"/>
+                <w:szCs w:val="22"/>
+              </w:rPr>
+            </w:pPr>
+            <w:r>
+              <w:rPr>
+                <w:rFonts w:cs="Calibri"/>
+                <w:color w:val="auto"/>
                 <w:sz w:val="22"/>
                 <w:szCs w:val="22"/>
               </w:rPr>
@@ -3134,13 +3113,14 @@
             <w:pPr>
               <w:jc w:val="center"/>
               <w:rPr>
-                <w:lang w:val="en-US"/>
-              </w:rPr>
-            </w:pPr>
-            <w:r>
-              <w:rPr>
-                <w:rFonts w:cs="Calibri"/>
-                <w:color w:val="000000"/>
+                <w:color w:val="auto"/>
+                <w:lang w:val="en-US"/>
+              </w:rPr>
+            </w:pPr>
+            <w:r>
+              <w:rPr>
+                <w:rFonts w:cs="Calibri"/>
+                <w:color w:val="auto"/>
                 <w:sz w:val="22"/>
                 <w:szCs w:val="22"/>
               </w:rPr>
@@ -3157,13 +3137,14 @@
             <w:pPr>
               <w:jc w:val="center"/>
               <w:rPr>
-                <w:lang w:val="en-US"/>
-              </w:rPr>
-            </w:pPr>
-            <w:r>
-              <w:rPr>
-                <w:rFonts w:cs="Calibri"/>
-                <w:color w:val="000000"/>
+                <w:color w:val="auto"/>
+                <w:lang w:val="en-US"/>
+              </w:rPr>
+            </w:pPr>
+            <w:r>
+              <w:rPr>
+                <w:rFonts w:cs="Calibri"/>
+                <w:color w:val="auto"/>
                 <w:sz w:val="22"/>
                 <w:szCs w:val="22"/>
               </w:rPr>
@@ -3181,15 +3162,15 @@
               <w:jc w:val="center"/>
               <w:rPr>
                 <w:rFonts w:cs="Calibri"/>
-                <w:color w:val="000000"/>
-                <w:sz w:val="22"/>
-                <w:szCs w:val="22"/>
-              </w:rPr>
-            </w:pPr>
-            <w:r>
-              <w:rPr>
-                <w:rFonts w:cs="Calibri"/>
-                <w:color w:val="000000"/>
+                <w:color w:val="auto"/>
+                <w:sz w:val="22"/>
+                <w:szCs w:val="22"/>
+              </w:rPr>
+            </w:pPr>
+            <w:r>
+              <w:rPr>
+                <w:rFonts w:cs="Calibri"/>
+                <w:color w:val="auto"/>
                 <w:sz w:val="22"/>
                 <w:szCs w:val="22"/>
               </w:rPr>
@@ -3207,15 +3188,15 @@
               <w:jc w:val="center"/>
               <w:rPr>
                 <w:rFonts w:cs="Calibri"/>
-                <w:color w:val="000000"/>
-                <w:sz w:val="22"/>
-                <w:szCs w:val="22"/>
-              </w:rPr>
-            </w:pPr>
-            <w:r>
-              <w:rPr>
-                <w:rFonts w:cs="Calibri"/>
-                <w:color w:val="000000"/>
+                <w:color w:val="auto"/>
+                <w:sz w:val="22"/>
+                <w:szCs w:val="22"/>
+              </w:rPr>
+            </w:pPr>
+            <w:r>
+              <w:rPr>
+                <w:rFonts w:cs="Calibri"/>
+                <w:color w:val="auto"/>
                 <w:sz w:val="22"/>
                 <w:szCs w:val="22"/>
               </w:rPr>
@@ -3234,13 +3215,14 @@
             <w:pPr>
               <w:jc w:val="center"/>
               <w:rPr>
-                <w:lang w:val="en-US"/>
-              </w:rPr>
-            </w:pPr>
-            <w:r>
-              <w:rPr>
-                <w:rFonts w:cs="Calibri"/>
-                <w:color w:val="000000"/>
+                <w:color w:val="auto"/>
+                <w:lang w:val="en-US"/>
+              </w:rPr>
+            </w:pPr>
+            <w:r>
+              <w:rPr>
+                <w:rFonts w:cs="Calibri"/>
+                <w:color w:val="auto"/>
                 <w:sz w:val="22"/>
                 <w:szCs w:val="22"/>
               </w:rPr>
@@ -3257,20 +3239,19 @@
             <w:pPr>
               <w:jc w:val="center"/>
               <w:rPr>
-                <w:lang w:val="en-US"/>
-              </w:rPr>
-            </w:pPr>
-            <w:proofErr w:type="spellStart"/>
-            <w:r>
-              <w:rPr>
-                <w:rFonts w:cs="Calibri"/>
-                <w:color w:val="000000"/>
+                <w:color w:val="auto"/>
+                <w:lang w:val="en-US"/>
+              </w:rPr>
+            </w:pPr>
+            <w:r>
+              <w:rPr>
+                <w:rFonts w:cs="Calibri"/>
+                <w:color w:val="auto"/>
                 <w:sz w:val="22"/>
                 <w:szCs w:val="22"/>
               </w:rPr>
               <w:t>OoT</w:t>
             </w:r>
-            <w:proofErr w:type="spellEnd"/>
           </w:p>
         </w:tc>
         <w:tc>
@@ -3283,22 +3264,20 @@
               <w:jc w:val="center"/>
               <w:rPr>
                 <w:rFonts w:cs="Calibri"/>
-                <w:color w:val="000000"/>
-                <w:sz w:val="22"/>
-                <w:szCs w:val="22"/>
-              </w:rPr>
-            </w:pPr>
-            <w:proofErr w:type="spellStart"/>
-            <w:r>
-              <w:rPr>
-                <w:rFonts w:cs="Calibri"/>
-                <w:color w:val="000000"/>
+                <w:color w:val="auto"/>
+                <w:sz w:val="22"/>
+                <w:szCs w:val="22"/>
+              </w:rPr>
+            </w:pPr>
+            <w:r>
+              <w:rPr>
+                <w:rFonts w:cs="Calibri"/>
+                <w:color w:val="auto"/>
                 <w:sz w:val="22"/>
                 <w:szCs w:val="22"/>
               </w:rPr>
               <w:t>OoT</w:t>
             </w:r>
-            <w:proofErr w:type="spellEnd"/>
           </w:p>
         </w:tc>
         <w:tc>
@@ -3311,22 +3290,20 @@
               <w:jc w:val="center"/>
               <w:rPr>
                 <w:rFonts w:cs="Calibri"/>
-                <w:color w:val="000000"/>
-                <w:sz w:val="22"/>
-                <w:szCs w:val="22"/>
-              </w:rPr>
-            </w:pPr>
-            <w:proofErr w:type="spellStart"/>
-            <w:r>
-              <w:rPr>
-                <w:rFonts w:cs="Calibri"/>
-                <w:color w:val="000000"/>
+                <w:color w:val="auto"/>
+                <w:sz w:val="22"/>
+                <w:szCs w:val="22"/>
+              </w:rPr>
+            </w:pPr>
+            <w:r>
+              <w:rPr>
+                <w:rFonts w:cs="Calibri"/>
+                <w:color w:val="auto"/>
                 <w:sz w:val="22"/>
                 <w:szCs w:val="22"/>
               </w:rPr>
               <w:t>OoT</w:t>
             </w:r>
-            <w:proofErr w:type="spellEnd"/>
           </w:p>
         </w:tc>
       </w:tr>
@@ -3340,13 +3317,14 @@
             <w:pPr>
               <w:jc w:val="center"/>
               <w:rPr>
-                <w:lang w:val="en-US"/>
-              </w:rPr>
-            </w:pPr>
-            <w:r>
-              <w:rPr>
-                <w:rFonts w:cs="Calibri"/>
-                <w:color w:val="000000"/>
+                <w:color w:val="auto"/>
+                <w:lang w:val="en-US"/>
+              </w:rPr>
+            </w:pPr>
+            <w:r>
+              <w:rPr>
+                <w:rFonts w:cs="Calibri"/>
+                <w:color w:val="auto"/>
                 <w:sz w:val="22"/>
                 <w:szCs w:val="22"/>
               </w:rPr>
@@ -3363,20 +3341,19 @@
             <w:pPr>
               <w:jc w:val="center"/>
               <w:rPr>
-                <w:lang w:val="en-US"/>
-              </w:rPr>
-            </w:pPr>
-            <w:proofErr w:type="spellStart"/>
-            <w:r>
-              <w:rPr>
-                <w:rFonts w:cs="Calibri"/>
-                <w:color w:val="000000"/>
+                <w:color w:val="auto"/>
+                <w:lang w:val="en-US"/>
+              </w:rPr>
+            </w:pPr>
+            <w:r>
+              <w:rPr>
+                <w:rFonts w:cs="Calibri"/>
+                <w:color w:val="auto"/>
                 <w:sz w:val="22"/>
                 <w:szCs w:val="22"/>
               </w:rPr>
               <w:t>OoT</w:t>
             </w:r>
-            <w:proofErr w:type="spellEnd"/>
           </w:p>
         </w:tc>
         <w:tc>
@@ -3389,22 +3366,20 @@
               <w:jc w:val="center"/>
               <w:rPr>
                 <w:rFonts w:cs="Calibri"/>
-                <w:color w:val="000000"/>
-                <w:sz w:val="22"/>
-                <w:szCs w:val="22"/>
-              </w:rPr>
-            </w:pPr>
-            <w:proofErr w:type="spellStart"/>
-            <w:r>
-              <w:rPr>
-                <w:rFonts w:cs="Calibri"/>
-                <w:color w:val="000000"/>
+                <w:color w:val="auto"/>
+                <w:sz w:val="22"/>
+                <w:szCs w:val="22"/>
+              </w:rPr>
+            </w:pPr>
+            <w:r>
+              <w:rPr>
+                <w:rFonts w:cs="Calibri"/>
+                <w:color w:val="auto"/>
                 <w:sz w:val="22"/>
                 <w:szCs w:val="22"/>
               </w:rPr>
               <w:t>OoT</w:t>
             </w:r>
-            <w:proofErr w:type="spellEnd"/>
           </w:p>
         </w:tc>
         <w:tc>
@@ -3417,22 +3392,20 @@
               <w:jc w:val="center"/>
               <w:rPr>
                 <w:rFonts w:cs="Calibri"/>
-                <w:color w:val="000000"/>
-                <w:sz w:val="22"/>
-                <w:szCs w:val="22"/>
-              </w:rPr>
-            </w:pPr>
-            <w:proofErr w:type="spellStart"/>
-            <w:r>
-              <w:rPr>
-                <w:rFonts w:cs="Calibri"/>
-                <w:color w:val="000000"/>
+                <w:color w:val="auto"/>
+                <w:sz w:val="22"/>
+                <w:szCs w:val="22"/>
+              </w:rPr>
+            </w:pPr>
+            <w:r>
+              <w:rPr>
+                <w:rFonts w:cs="Calibri"/>
+                <w:color w:val="auto"/>
                 <w:sz w:val="22"/>
                 <w:szCs w:val="22"/>
               </w:rPr>
               <w:t>OoT</w:t>
             </w:r>
-            <w:proofErr w:type="spellEnd"/>
           </w:p>
         </w:tc>
       </w:tr>
@@ -3440,11 +3413,13 @@
     <w:p>
       <w:pPr>
         <w:rPr>
+          <w:color w:val="auto"/>
           <w:lang w:val="en-US"/>
         </w:rPr>
       </w:pPr>
       <w:r>
         <w:rPr>
+          <w:color w:val="auto"/>
           <w:lang w:val="en-US"/>
         </w:rPr>
         <w:lastRenderedPageBreak/>
@@ -3472,11 +3447,13 @@
             <w:pPr>
               <w:jc w:val="center"/>
               <w:rPr>
-                <w:lang w:val="en-US"/>
-              </w:rPr>
-            </w:pPr>
-            <w:r>
-              <w:rPr>
+                <w:color w:val="auto"/>
+                <w:lang w:val="en-US"/>
+              </w:rPr>
+            </w:pPr>
+            <w:r>
+              <w:rPr>
+                <w:color w:val="auto"/>
                 <w:lang w:val="en-US"/>
               </w:rPr>
               <w:t>N</w:t>
@@ -3491,11 +3468,13 @@
             <w:pPr>
               <w:jc w:val="center"/>
               <w:rPr>
-                <w:lang w:val="en-US"/>
-              </w:rPr>
-            </w:pPr>
-            <w:r>
-              <w:rPr>
+                <w:color w:val="auto"/>
+                <w:lang w:val="en-US"/>
+              </w:rPr>
+            </w:pPr>
+            <w:r>
+              <w:rPr>
+                <w:color w:val="auto"/>
                 <w:lang w:val="en-US"/>
               </w:rPr>
               <w:t>Time JavaA1</w:t>
@@ -3510,11 +3489,13 @@
             <w:pPr>
               <w:jc w:val="center"/>
               <w:rPr>
-                <w:lang w:val="en-US"/>
-              </w:rPr>
-            </w:pPr>
-            <w:r>
-              <w:rPr>
+                <w:color w:val="auto"/>
+                <w:lang w:val="en-US"/>
+              </w:rPr>
+            </w:pPr>
+            <w:r>
+              <w:rPr>
+                <w:color w:val="auto"/>
                 <w:lang w:val="en-US"/>
               </w:rPr>
               <w:t>Time JavaA2</w:t>
@@ -3529,11 +3510,13 @@
             <w:pPr>
               <w:jc w:val="center"/>
               <w:rPr>
-                <w:lang w:val="en-US"/>
-              </w:rPr>
-            </w:pPr>
-            <w:r>
-              <w:rPr>
+                <w:color w:val="auto"/>
+                <w:lang w:val="en-US"/>
+              </w:rPr>
+            </w:pPr>
+            <w:r>
+              <w:rPr>
+                <w:color w:val="auto"/>
                 <w:lang w:val="en-US"/>
               </w:rPr>
               <w:t>Time JavaA3</w:t>
@@ -3551,13 +3534,14 @@
             <w:pPr>
               <w:jc w:val="center"/>
               <w:rPr>
-                <w:lang w:val="en-US"/>
-              </w:rPr>
-            </w:pPr>
-            <w:r>
-              <w:rPr>
-                <w:rFonts w:cs="Calibri"/>
-                <w:color w:val="000000"/>
+                <w:color w:val="auto"/>
+                <w:lang w:val="en-US"/>
+              </w:rPr>
+            </w:pPr>
+            <w:r>
+              <w:rPr>
+                <w:rFonts w:cs="Calibri"/>
+                <w:color w:val="auto"/>
                 <w:sz w:val="22"/>
                 <w:szCs w:val="22"/>
               </w:rPr>
@@ -3574,9 +3558,17 @@
             <w:pPr>
               <w:jc w:val="center"/>
               <w:rPr>
-                <w:lang w:val="en-US"/>
-              </w:rPr>
-            </w:pPr>
+                <w:color w:val="auto"/>
+                <w:lang w:val="en-US"/>
+              </w:rPr>
+            </w:pPr>
+            <w:r>
+              <w:rPr>
+                <w:color w:val="auto"/>
+                <w:lang w:val="en-US"/>
+              </w:rPr>
+              <w:t>1,239</w:t>
+            </w:r>
           </w:p>
         </w:tc>
         <w:tc>
@@ -3589,11 +3581,29 @@
               <w:jc w:val="center"/>
               <w:rPr>
                 <w:rFonts w:cs="Calibri"/>
-                <w:color w:val="000000"/>
-                <w:sz w:val="22"/>
-                <w:szCs w:val="22"/>
-              </w:rPr>
-            </w:pPr>
+                <w:color w:val="auto"/>
+                <w:sz w:val="22"/>
+                <w:szCs w:val="22"/>
+              </w:rPr>
+            </w:pPr>
+            <w:r>
+              <w:rPr>
+                <w:rFonts w:cs="Calibri"/>
+                <w:color w:val="auto"/>
+                <w:sz w:val="22"/>
+                <w:szCs w:val="22"/>
+              </w:rPr>
+              <w:t>0,</w:t>
+            </w:r>
+            <w:r>
+              <w:rPr>
+                <w:rFonts w:cs="Calibri"/>
+                <w:color w:val="auto"/>
+                <w:sz w:val="22"/>
+                <w:szCs w:val="22"/>
+              </w:rPr>
+              <w:t>124</w:t>
+            </w:r>
           </w:p>
         </w:tc>
         <w:tc>
@@ -3606,11 +3616,29 @@
               <w:jc w:val="center"/>
               <w:rPr>
                 <w:rFonts w:cs="Calibri"/>
-                <w:color w:val="000000"/>
-                <w:sz w:val="22"/>
-                <w:szCs w:val="22"/>
-              </w:rPr>
-            </w:pPr>
+                <w:color w:val="auto"/>
+                <w:sz w:val="22"/>
+                <w:szCs w:val="22"/>
+              </w:rPr>
+            </w:pPr>
+            <w:r>
+              <w:rPr>
+                <w:rFonts w:cs="Calibri"/>
+                <w:color w:val="auto"/>
+                <w:sz w:val="22"/>
+                <w:szCs w:val="22"/>
+              </w:rPr>
+              <w:t>0,</w:t>
+            </w:r>
+            <w:r>
+              <w:rPr>
+                <w:rFonts w:cs="Calibri"/>
+                <w:color w:val="auto"/>
+                <w:sz w:val="22"/>
+                <w:szCs w:val="22"/>
+              </w:rPr>
+              <w:t>083</w:t>
+            </w:r>
           </w:p>
         </w:tc>
       </w:tr>
@@ -3624,13 +3652,14 @@
             <w:pPr>
               <w:jc w:val="center"/>
               <w:rPr>
-                <w:lang w:val="en-US"/>
-              </w:rPr>
-            </w:pPr>
-            <w:r>
-              <w:rPr>
-                <w:rFonts w:cs="Calibri"/>
-                <w:color w:val="000000"/>
+                <w:color w:val="auto"/>
+                <w:lang w:val="en-US"/>
+              </w:rPr>
+            </w:pPr>
+            <w:r>
+              <w:rPr>
+                <w:rFonts w:cs="Calibri"/>
+                <w:color w:val="auto"/>
                 <w:sz w:val="22"/>
                 <w:szCs w:val="22"/>
               </w:rPr>
@@ -3647,9 +3676,17 @@
             <w:pPr>
               <w:jc w:val="center"/>
               <w:rPr>
-                <w:lang w:val="en-US"/>
-              </w:rPr>
-            </w:pPr>
+                <w:color w:val="auto"/>
+                <w:lang w:val="en-US"/>
+              </w:rPr>
+            </w:pPr>
+            <w:r>
+              <w:rPr>
+                <w:color w:val="auto"/>
+                <w:lang w:val="en-US"/>
+              </w:rPr>
+              <w:t>4,521</w:t>
+            </w:r>
           </w:p>
         </w:tc>
         <w:tc>
@@ -3662,11 +3699,29 @@
               <w:jc w:val="center"/>
               <w:rPr>
                 <w:rFonts w:cs="Calibri"/>
-                <w:color w:val="000000"/>
-                <w:sz w:val="22"/>
-                <w:szCs w:val="22"/>
-              </w:rPr>
-            </w:pPr>
+                <w:color w:val="auto"/>
+                <w:sz w:val="22"/>
+                <w:szCs w:val="22"/>
+              </w:rPr>
+            </w:pPr>
+            <w:r>
+              <w:rPr>
+                <w:rFonts w:cs="Calibri"/>
+                <w:color w:val="auto"/>
+                <w:sz w:val="22"/>
+                <w:szCs w:val="22"/>
+              </w:rPr>
+              <w:t>0,</w:t>
+            </w:r>
+            <w:r>
+              <w:rPr>
+                <w:rFonts w:cs="Calibri"/>
+                <w:color w:val="auto"/>
+                <w:sz w:val="22"/>
+                <w:szCs w:val="22"/>
+              </w:rPr>
+              <w:t>478</w:t>
+            </w:r>
           </w:p>
         </w:tc>
         <w:tc>
@@ -3679,11 +3734,20 @@
               <w:jc w:val="center"/>
               <w:rPr>
                 <w:rFonts w:cs="Calibri"/>
-                <w:color w:val="000000"/>
-                <w:sz w:val="22"/>
-                <w:szCs w:val="22"/>
-              </w:rPr>
-            </w:pPr>
+                <w:color w:val="auto"/>
+                <w:sz w:val="22"/>
+                <w:szCs w:val="22"/>
+              </w:rPr>
+            </w:pPr>
+            <w:r>
+              <w:rPr>
+                <w:rFonts w:cs="Calibri"/>
+                <w:color w:val="auto"/>
+                <w:sz w:val="22"/>
+                <w:szCs w:val="22"/>
+              </w:rPr>
+              <w:t>0,271</w:t>
+            </w:r>
           </w:p>
         </w:tc>
       </w:tr>
@@ -3697,13 +3761,14 @@
             <w:pPr>
               <w:jc w:val="center"/>
               <w:rPr>
-                <w:lang w:val="en-US"/>
-              </w:rPr>
-            </w:pPr>
-            <w:r>
-              <w:rPr>
-                <w:rFonts w:cs="Calibri"/>
-                <w:color w:val="000000"/>
+                <w:color w:val="auto"/>
+                <w:lang w:val="en-US"/>
+              </w:rPr>
+            </w:pPr>
+            <w:r>
+              <w:rPr>
+                <w:rFonts w:cs="Calibri"/>
+                <w:color w:val="auto"/>
                 <w:sz w:val="22"/>
                 <w:szCs w:val="22"/>
               </w:rPr>
@@ -3720,9 +3785,17 @@
             <w:pPr>
               <w:jc w:val="center"/>
               <w:rPr>
-                <w:lang w:val="en-US"/>
-              </w:rPr>
-            </w:pPr>
+                <w:color w:val="auto"/>
+                <w:lang w:val="en-US"/>
+              </w:rPr>
+            </w:pPr>
+            <w:r>
+              <w:rPr>
+                <w:color w:val="auto"/>
+                <w:lang w:val="en-US"/>
+              </w:rPr>
+              <w:t>17,212</w:t>
+            </w:r>
           </w:p>
         </w:tc>
         <w:tc>
@@ -3735,11 +3808,29 @@
               <w:jc w:val="center"/>
               <w:rPr>
                 <w:rFonts w:cs="Calibri"/>
-                <w:color w:val="000000"/>
-                <w:sz w:val="22"/>
-                <w:szCs w:val="22"/>
-              </w:rPr>
-            </w:pPr>
+                <w:color w:val="auto"/>
+                <w:sz w:val="22"/>
+                <w:szCs w:val="22"/>
+              </w:rPr>
+            </w:pPr>
+            <w:r>
+              <w:rPr>
+                <w:rFonts w:cs="Calibri"/>
+                <w:color w:val="auto"/>
+                <w:sz w:val="22"/>
+                <w:szCs w:val="22"/>
+              </w:rPr>
+              <w:t>1,</w:t>
+            </w:r>
+            <w:r>
+              <w:rPr>
+                <w:rFonts w:cs="Calibri"/>
+                <w:color w:val="auto"/>
+                <w:sz w:val="22"/>
+                <w:szCs w:val="22"/>
+              </w:rPr>
+              <w:t>810</w:t>
+            </w:r>
           </w:p>
         </w:tc>
         <w:tc>
@@ -3752,11 +3843,20 @@
               <w:jc w:val="center"/>
               <w:rPr>
                 <w:rFonts w:cs="Calibri"/>
-                <w:color w:val="000000"/>
-                <w:sz w:val="22"/>
-                <w:szCs w:val="22"/>
-              </w:rPr>
-            </w:pPr>
+                <w:color w:val="auto"/>
+                <w:sz w:val="22"/>
+                <w:szCs w:val="22"/>
+              </w:rPr>
+            </w:pPr>
+            <w:r>
+              <w:rPr>
+                <w:rFonts w:cs="Calibri"/>
+                <w:color w:val="auto"/>
+                <w:sz w:val="22"/>
+                <w:szCs w:val="22"/>
+              </w:rPr>
+              <w:t>0,921</w:t>
+            </w:r>
           </w:p>
         </w:tc>
       </w:tr>
@@ -3770,13 +3870,14 @@
             <w:pPr>
               <w:jc w:val="center"/>
               <w:rPr>
-                <w:lang w:val="en-US"/>
-              </w:rPr>
-            </w:pPr>
-            <w:r>
-              <w:rPr>
-                <w:rFonts w:cs="Calibri"/>
-                <w:color w:val="000000"/>
+                <w:color w:val="auto"/>
+                <w:lang w:val="en-US"/>
+              </w:rPr>
+            </w:pPr>
+            <w:r>
+              <w:rPr>
+                <w:rFonts w:cs="Calibri"/>
+                <w:color w:val="auto"/>
                 <w:sz w:val="22"/>
                 <w:szCs w:val="22"/>
               </w:rPr>
@@ -3793,9 +3894,19 @@
             <w:pPr>
               <w:jc w:val="center"/>
               <w:rPr>
-                <w:lang w:val="en-US"/>
-              </w:rPr>
-            </w:pPr>
+                <w:color w:val="auto"/>
+                <w:lang w:val="en-US"/>
+              </w:rPr>
+            </w:pPr>
+            <w:r>
+              <w:rPr>
+                <w:rFonts w:cs="Calibri"/>
+                <w:color w:val="auto"/>
+                <w:sz w:val="22"/>
+                <w:szCs w:val="22"/>
+              </w:rPr>
+              <w:t>OoT</w:t>
+            </w:r>
           </w:p>
         </w:tc>
         <w:tc>
@@ -3808,11 +3919,20 @@
               <w:jc w:val="center"/>
               <w:rPr>
                 <w:rFonts w:cs="Calibri"/>
-                <w:color w:val="000000"/>
-                <w:sz w:val="22"/>
-                <w:szCs w:val="22"/>
-              </w:rPr>
-            </w:pPr>
+                <w:color w:val="auto"/>
+                <w:sz w:val="22"/>
+                <w:szCs w:val="22"/>
+              </w:rPr>
+            </w:pPr>
+            <w:r>
+              <w:rPr>
+                <w:rFonts w:cs="Calibri"/>
+                <w:color w:val="auto"/>
+                <w:sz w:val="22"/>
+                <w:szCs w:val="22"/>
+              </w:rPr>
+              <w:t>6,627</w:t>
+            </w:r>
           </w:p>
         </w:tc>
         <w:tc>
@@ -3825,11 +3945,20 @@
               <w:jc w:val="center"/>
               <w:rPr>
                 <w:rFonts w:cs="Calibri"/>
-                <w:color w:val="000000"/>
-                <w:sz w:val="22"/>
-                <w:szCs w:val="22"/>
-              </w:rPr>
-            </w:pPr>
+                <w:color w:val="auto"/>
+                <w:sz w:val="22"/>
+                <w:szCs w:val="22"/>
+              </w:rPr>
+            </w:pPr>
+            <w:r>
+              <w:rPr>
+                <w:rFonts w:cs="Calibri"/>
+                <w:color w:val="auto"/>
+                <w:sz w:val="22"/>
+                <w:szCs w:val="22"/>
+              </w:rPr>
+              <w:t>3,863</w:t>
+            </w:r>
           </w:p>
         </w:tc>
       </w:tr>
@@ -3843,13 +3972,14 @@
             <w:pPr>
               <w:jc w:val="center"/>
               <w:rPr>
-                <w:lang w:val="en-US"/>
-              </w:rPr>
-            </w:pPr>
-            <w:r>
-              <w:rPr>
-                <w:rFonts w:cs="Calibri"/>
-                <w:color w:val="000000"/>
+                <w:color w:val="auto"/>
+                <w:lang w:val="en-US"/>
+              </w:rPr>
+            </w:pPr>
+            <w:r>
+              <w:rPr>
+                <w:rFonts w:cs="Calibri"/>
+                <w:color w:val="auto"/>
                 <w:sz w:val="22"/>
                 <w:szCs w:val="22"/>
               </w:rPr>
@@ -3866,9 +3996,19 @@
             <w:pPr>
               <w:jc w:val="center"/>
               <w:rPr>
-                <w:lang w:val="en-US"/>
-              </w:rPr>
-            </w:pPr>
+                <w:color w:val="auto"/>
+                <w:lang w:val="en-US"/>
+              </w:rPr>
+            </w:pPr>
+            <w:r>
+              <w:rPr>
+                <w:rFonts w:cs="Calibri"/>
+                <w:color w:val="auto"/>
+                <w:sz w:val="22"/>
+                <w:szCs w:val="22"/>
+              </w:rPr>
+              <w:t>OoT</w:t>
+            </w:r>
           </w:p>
         </w:tc>
         <w:tc>
@@ -3881,11 +4021,20 @@
               <w:jc w:val="center"/>
               <w:rPr>
                 <w:rFonts w:cs="Calibri"/>
-                <w:color w:val="000000"/>
-                <w:sz w:val="22"/>
-                <w:szCs w:val="22"/>
-              </w:rPr>
-            </w:pPr>
+                <w:color w:val="auto"/>
+                <w:sz w:val="22"/>
+                <w:szCs w:val="22"/>
+              </w:rPr>
+            </w:pPr>
+            <w:r>
+              <w:rPr>
+                <w:rFonts w:cs="Calibri"/>
+                <w:color w:val="auto"/>
+                <w:sz w:val="22"/>
+                <w:szCs w:val="22"/>
+              </w:rPr>
+              <w:t>24,597</w:t>
+            </w:r>
           </w:p>
         </w:tc>
         <w:tc>
@@ -3898,11 +4047,20 @@
               <w:jc w:val="center"/>
               <w:rPr>
                 <w:rFonts w:cs="Calibri"/>
-                <w:color w:val="000000"/>
-                <w:sz w:val="22"/>
-                <w:szCs w:val="22"/>
-              </w:rPr>
-            </w:pPr>
+                <w:color w:val="auto"/>
+                <w:sz w:val="22"/>
+                <w:szCs w:val="22"/>
+              </w:rPr>
+            </w:pPr>
+            <w:r>
+              <w:rPr>
+                <w:rFonts w:cs="Calibri"/>
+                <w:color w:val="auto"/>
+                <w:sz w:val="22"/>
+                <w:szCs w:val="22"/>
+              </w:rPr>
+              <w:t>13,748</w:t>
+            </w:r>
           </w:p>
         </w:tc>
       </w:tr>
@@ -3916,13 +4074,14 @@
             <w:pPr>
               <w:jc w:val="center"/>
               <w:rPr>
-                <w:lang w:val="en-US"/>
-              </w:rPr>
-            </w:pPr>
-            <w:r>
-              <w:rPr>
-                <w:rFonts w:cs="Calibri"/>
-                <w:color w:val="000000"/>
+                <w:color w:val="auto"/>
+                <w:lang w:val="en-US"/>
+              </w:rPr>
+            </w:pPr>
+            <w:r>
+              <w:rPr>
+                <w:rFonts w:cs="Calibri"/>
+                <w:color w:val="auto"/>
                 <w:sz w:val="22"/>
                 <w:szCs w:val="22"/>
               </w:rPr>
@@ -3939,9 +4098,19 @@
             <w:pPr>
               <w:jc w:val="center"/>
               <w:rPr>
-                <w:lang w:val="en-US"/>
-              </w:rPr>
-            </w:pPr>
+                <w:color w:val="auto"/>
+                <w:lang w:val="en-US"/>
+              </w:rPr>
+            </w:pPr>
+            <w:r>
+              <w:rPr>
+                <w:rFonts w:cs="Calibri"/>
+                <w:color w:val="auto"/>
+                <w:sz w:val="22"/>
+                <w:szCs w:val="22"/>
+              </w:rPr>
+              <w:t>OoT</w:t>
+            </w:r>
           </w:p>
         </w:tc>
         <w:tc>
@@ -3954,11 +4123,20 @@
               <w:jc w:val="center"/>
               <w:rPr>
                 <w:rFonts w:cs="Calibri"/>
-                <w:color w:val="000000"/>
-                <w:sz w:val="22"/>
-                <w:szCs w:val="22"/>
-              </w:rPr>
-            </w:pPr>
+                <w:color w:val="auto"/>
+                <w:sz w:val="22"/>
+                <w:szCs w:val="22"/>
+              </w:rPr>
+            </w:pPr>
+            <w:r>
+              <w:rPr>
+                <w:rFonts w:cs="Calibri"/>
+                <w:color w:val="auto"/>
+                <w:sz w:val="22"/>
+                <w:szCs w:val="22"/>
+              </w:rPr>
+              <w:t>OoT</w:t>
+            </w:r>
           </w:p>
         </w:tc>
         <w:tc>
@@ -3971,11 +4149,20 @@
               <w:jc w:val="center"/>
               <w:rPr>
                 <w:rFonts w:cs="Calibri"/>
-                <w:color w:val="000000"/>
-                <w:sz w:val="22"/>
-                <w:szCs w:val="22"/>
-              </w:rPr>
-            </w:pPr>
+                <w:color w:val="auto"/>
+                <w:sz w:val="22"/>
+                <w:szCs w:val="22"/>
+              </w:rPr>
+            </w:pPr>
+            <w:r>
+              <w:rPr>
+                <w:rFonts w:cs="Calibri"/>
+                <w:color w:val="auto"/>
+                <w:sz w:val="22"/>
+                <w:szCs w:val="22"/>
+              </w:rPr>
+              <w:t>48,122</w:t>
+            </w:r>
           </w:p>
         </w:tc>
       </w:tr>
@@ -3989,13 +4176,14 @@
             <w:pPr>
               <w:jc w:val="center"/>
               <w:rPr>
-                <w:lang w:val="en-US"/>
-              </w:rPr>
-            </w:pPr>
-            <w:r>
-              <w:rPr>
-                <w:rFonts w:cs="Calibri"/>
-                <w:color w:val="000000"/>
+                <w:color w:val="auto"/>
+                <w:lang w:val="en-US"/>
+              </w:rPr>
+            </w:pPr>
+            <w:r>
+              <w:rPr>
+                <w:rFonts w:cs="Calibri"/>
+                <w:color w:val="auto"/>
                 <w:sz w:val="22"/>
                 <w:szCs w:val="22"/>
               </w:rPr>
@@ -4012,9 +4200,19 @@
             <w:pPr>
               <w:jc w:val="center"/>
               <w:rPr>
-                <w:lang w:val="en-US"/>
-              </w:rPr>
-            </w:pPr>
+                <w:color w:val="auto"/>
+                <w:lang w:val="en-US"/>
+              </w:rPr>
+            </w:pPr>
+            <w:r>
+              <w:rPr>
+                <w:rFonts w:cs="Calibri"/>
+                <w:color w:val="auto"/>
+                <w:sz w:val="22"/>
+                <w:szCs w:val="22"/>
+              </w:rPr>
+              <w:t>OoT</w:t>
+            </w:r>
           </w:p>
         </w:tc>
         <w:tc>
@@ -4027,11 +4225,20 @@
               <w:jc w:val="center"/>
               <w:rPr>
                 <w:rFonts w:cs="Calibri"/>
-                <w:color w:val="000000"/>
-                <w:sz w:val="22"/>
-                <w:szCs w:val="22"/>
-              </w:rPr>
-            </w:pPr>
+                <w:color w:val="auto"/>
+                <w:sz w:val="22"/>
+                <w:szCs w:val="22"/>
+              </w:rPr>
+            </w:pPr>
+            <w:r>
+              <w:rPr>
+                <w:rFonts w:cs="Calibri"/>
+                <w:color w:val="auto"/>
+                <w:sz w:val="22"/>
+                <w:szCs w:val="22"/>
+              </w:rPr>
+              <w:t>OoT</w:t>
+            </w:r>
           </w:p>
         </w:tc>
         <w:tc>
@@ -4044,11 +4251,20 @@
               <w:jc w:val="center"/>
               <w:rPr>
                 <w:rFonts w:cs="Calibri"/>
-                <w:color w:val="000000"/>
-                <w:sz w:val="22"/>
-                <w:szCs w:val="22"/>
-              </w:rPr>
-            </w:pPr>
+                <w:color w:val="auto"/>
+                <w:sz w:val="22"/>
+                <w:szCs w:val="22"/>
+              </w:rPr>
+            </w:pPr>
+            <w:r>
+              <w:rPr>
+                <w:rFonts w:cs="Calibri"/>
+                <w:color w:val="auto"/>
+                <w:sz w:val="22"/>
+                <w:szCs w:val="22"/>
+              </w:rPr>
+              <w:t>OoT</w:t>
+            </w:r>
           </w:p>
         </w:tc>
       </w:tr>
@@ -4056,6 +4272,7 @@
     <w:p>
       <w:pPr>
         <w:rPr>
+          <w:color w:val="auto"/>
           <w:lang w:val="en-US"/>
         </w:rPr>
       </w:pPr>
@@ -4516,11 +4733,9 @@
               <w:color w:val="0098CD"/>
             </w:rPr>
           </w:pPr>
-          <w:proofErr w:type="spellStart"/>
           <w:r>
             <w:t>Algorithmics</w:t>
           </w:r>
-          <w:proofErr w:type="spellEnd"/>
         </w:p>
       </w:tc>
       <w:tc>
@@ -4538,7 +4753,6 @@
               <w:szCs w:val="22"/>
             </w:rPr>
           </w:pPr>
-          <w:proofErr w:type="spellStart"/>
           <w:r>
             <w:rPr>
               <w:rFonts w:cs="UnitOT-Medi"/>
@@ -4546,29 +4760,8 @@
               <w:sz w:val="22"/>
               <w:szCs w:val="22"/>
             </w:rPr>
-            <w:t>Student</w:t>
+            <w:t>Student information</w:t>
           </w:r>
-          <w:proofErr w:type="spellEnd"/>
-          <w:r>
-            <w:rPr>
-              <w:rFonts w:cs="UnitOT-Medi"/>
-              <w:color w:val="0098CD"/>
-              <w:sz w:val="22"/>
-              <w:szCs w:val="22"/>
-            </w:rPr>
-            <w:t xml:space="preserve"> </w:t>
-          </w:r>
-          <w:proofErr w:type="spellStart"/>
-          <w:r>
-            <w:rPr>
-              <w:rFonts w:cs="UnitOT-Medi"/>
-              <w:color w:val="0098CD"/>
-              <w:sz w:val="22"/>
-              <w:szCs w:val="22"/>
-            </w:rPr>
-            <w:t>information</w:t>
-          </w:r>
-          <w:proofErr w:type="spellEnd"/>
         </w:p>
       </w:tc>
       <w:tc>
@@ -4618,7 +4811,6 @@
               <w:szCs w:val="22"/>
             </w:rPr>
           </w:pPr>
-          <w:proofErr w:type="spellStart"/>
           <w:r>
             <w:rPr>
               <w:rFonts w:cs="UnitOT-Medi"/>
@@ -4626,39 +4818,8 @@
               <w:sz w:val="22"/>
               <w:szCs w:val="22"/>
             </w:rPr>
-            <w:t>Number</w:t>
+            <w:t xml:space="preserve">Number of </w:t>
           </w:r>
-          <w:proofErr w:type="spellEnd"/>
-          <w:r>
-            <w:rPr>
-              <w:rFonts w:cs="UnitOT-Medi"/>
-              <w:color w:val="0098CD"/>
-              <w:sz w:val="22"/>
-              <w:szCs w:val="22"/>
-            </w:rPr>
-            <w:t xml:space="preserve"> </w:t>
-          </w:r>
-          <w:proofErr w:type="spellStart"/>
-          <w:r>
-            <w:rPr>
-              <w:rFonts w:cs="UnitOT-Medi"/>
-              <w:color w:val="0098CD"/>
-              <w:sz w:val="22"/>
-              <w:szCs w:val="22"/>
-            </w:rPr>
-            <w:t>of</w:t>
-          </w:r>
-          <w:proofErr w:type="spellEnd"/>
-          <w:r>
-            <w:rPr>
-              <w:rFonts w:cs="UnitOT-Medi"/>
-              <w:color w:val="0098CD"/>
-              <w:sz w:val="22"/>
-              <w:szCs w:val="22"/>
-            </w:rPr>
-            <w:t xml:space="preserve"> </w:t>
-          </w:r>
-          <w:proofErr w:type="spellStart"/>
           <w:r>
             <w:rPr>
               <w:rFonts w:cs="UnitOT-Medi"/>
@@ -4668,7 +4829,6 @@
             </w:rPr>
             <w:t>session</w:t>
           </w:r>
-          <w:proofErr w:type="spellEnd"/>
         </w:p>
       </w:tc>
     </w:tr>
@@ -4813,7 +4973,6 @@
               <w:szCs w:val="22"/>
             </w:rPr>
           </w:pPr>
-          <w:proofErr w:type="spellStart"/>
           <w:r>
             <w:rPr>
               <w:sz w:val="22"/>
@@ -4821,7 +4980,6 @@
             </w:rPr>
             <w:t>Surname</w:t>
           </w:r>
-          <w:proofErr w:type="spellEnd"/>
           <w:r>
             <w:rPr>
               <w:sz w:val="22"/>
@@ -4916,21 +5074,12 @@
               <w:szCs w:val="22"/>
             </w:rPr>
           </w:pPr>
-          <w:proofErr w:type="spellStart"/>
           <w:r>
             <w:rPr>
               <w:sz w:val="22"/>
               <w:szCs w:val="22"/>
             </w:rPr>
-            <w:t>Name</w:t>
-          </w:r>
-          <w:proofErr w:type="spellEnd"/>
-          <w:r>
-            <w:rPr>
-              <w:sz w:val="22"/>
-              <w:szCs w:val="22"/>
-            </w:rPr>
-            <w:t>:</w:t>
+            <w:t>Name:</w:t>
           </w:r>
           <w:r>
             <w:rPr>

</xml_diff>

<commit_message>
All the files from sessions 0 and 1.1, this time for real
</commit_message>
<xml_diff>
--- a/algstudent/Lab0/lab0.UO293693.docx
+++ b/algstudent/Lab0/lab0.UO293693.docx
@@ -85,7 +85,7 @@
           <w:color w:val="auto"/>
         </w:rPr>
         <w:drawing>
-          <wp:anchor distT="0" distB="0" distL="114300" distR="114300" simplePos="0" relativeHeight="251658240" behindDoc="1" locked="0" layoutInCell="1" allowOverlap="1" wp14:anchorId="21AFEC7D" wp14:editId="243B9F2A">
+          <wp:anchor distT="0" distB="0" distL="114300" distR="114300" simplePos="0" relativeHeight="251658240" behindDoc="1" locked="0" layoutInCell="1" allowOverlap="1" wp14:anchorId="21AFEC7D" wp14:editId="3B26BEE4">
             <wp:simplePos x="0" y="0"/>
             <wp:positionH relativeFrom="column">
               <wp:posOffset>5049520</wp:posOffset>
@@ -1748,6 +1748,26 @@
     </w:tbl>
     <w:p>
       <w:pPr>
+        <w:rPr>
+          <w:lang w:val="en-US"/>
+        </w:rPr>
+      </w:pPr>
+    </w:p>
+    <w:p>
+      <w:pPr>
+        <w:rPr>
+          <w:lang w:val="en-US"/>
+        </w:rPr>
+      </w:pPr>
+      <w:r>
+        <w:rPr>
+          <w:lang w:val="en-US"/>
+        </w:rPr>
+        <w:t>The times in Java are significantly better than those in Python as Java has built-in improvements</w:t>
+      </w:r>
+    </w:p>
+    <w:p>
+      <w:pPr>
         <w:pStyle w:val="TituloApartado1"/>
         <w:rPr>
           <w:color w:val="auto"/>
@@ -3124,6 +3144,7 @@
                 <w:sz w:val="22"/>
                 <w:szCs w:val="22"/>
               </w:rPr>
+              <w:lastRenderedPageBreak/>
               <w:t>160000</w:t>
             </w:r>
           </w:p>
@@ -3422,7 +3443,6 @@
           <w:color w:val="auto"/>
           <w:lang w:val="en-US"/>
         </w:rPr>
-        <w:lastRenderedPageBreak/>
         <w:t>Without optimizations</w:t>
       </w:r>
     </w:p>

</xml_diff>